<commit_message>
Perbaikan terakhir setelah kerkom
</commit_message>
<xml_diff>
--- a/Ini Project Charter.docx
+++ b/Ini Project Charter.docx
@@ -134,7 +134,7 @@
           </mc:Choice>
           <mc:Fallback>
             <w:pict>
-              <v:shapetype w14:anchorId="3EBA0346" id="_x0000_t32" coordsize="21600,21600" o:spt="32" o:oned="t" path="m,l21600,21600e" filled="f">
+              <v:shapetype w14:anchorId="0E2166D1" id="_x0000_t32" coordsize="21600,21600" o:spt="32" o:oned="t" path="m,l21600,21600e" filled="f">
                 <v:path arrowok="t" fillok="f" o:connecttype="none"/>
                 <o:lock v:ext="edit" shapetype="t"/>
               </v:shapetype>
@@ -1239,7 +1239,10 @@
     <w:p>
       <w:pPr>
         <w:pStyle w:val="ListParagraph"/>
-        <w:ind w:left="426"/>
+        <w:numPr>
+          <w:ilvl w:val="1"/>
+          <w:numId w:val="1"/>
+        </w:numPr>
         <w:jc w:val="both"/>
         <w:rPr>
           <w:rFonts w:asciiTheme="majorHAnsi" w:hAnsiTheme="majorHAnsi"/>
@@ -1249,31 +1252,64 @@
         <w:rPr>
           <w:rFonts w:asciiTheme="majorHAnsi" w:hAnsiTheme="majorHAnsi"/>
         </w:rPr>
-        <w:t>{</w:t>
+        <w:t>Asumsi Proyek</w:t>
       </w:r>
+    </w:p>
+    <w:p>
+      <w:pPr>
+        <w:pStyle w:val="ListParagraph"/>
+        <w:numPr>
+          <w:ilvl w:val="0"/>
+          <w:numId w:val="3"/>
+        </w:numPr>
+        <w:jc w:val="both"/>
+        <w:rPr>
+          <w:rFonts w:asciiTheme="majorHAnsi" w:hAnsiTheme="majorHAnsi"/>
+        </w:rPr>
+      </w:pPr>
       <w:r>
         <w:rPr>
           <w:rFonts w:asciiTheme="majorHAnsi" w:hAnsiTheme="majorHAnsi"/>
         </w:rPr>
-        <w:t xml:space="preserve">bagian ini menjelaskan </w:t>
+        <w:t>Manager Proyek adalah personil dalam perusahaan itu sendiri.</w:t>
       </w:r>
+    </w:p>
+    <w:p>
+      <w:pPr>
+        <w:pStyle w:val="ListParagraph"/>
+        <w:numPr>
+          <w:ilvl w:val="0"/>
+          <w:numId w:val="3"/>
+        </w:numPr>
+        <w:jc w:val="both"/>
+        <w:rPr>
+          <w:rFonts w:asciiTheme="majorHAnsi" w:hAnsiTheme="majorHAnsi"/>
+        </w:rPr>
+      </w:pPr>
       <w:r>
         <w:rPr>
           <w:rFonts w:asciiTheme="majorHAnsi" w:hAnsiTheme="majorHAnsi"/>
         </w:rPr>
-        <w:t xml:space="preserve">asumsi, batasan, dan </w:t>
+        <w:t>Pemilik proyek dan manajer proyek sudah ditunjuk/ditetapkan beserta anggota tim proyek.</w:t>
       </w:r>
+    </w:p>
+    <w:p>
+      <w:pPr>
+        <w:pStyle w:val="ListParagraph"/>
+        <w:numPr>
+          <w:ilvl w:val="0"/>
+          <w:numId w:val="3"/>
+        </w:numPr>
+        <w:jc w:val="both"/>
+        <w:rPr>
+          <w:rFonts w:asciiTheme="majorHAnsi" w:hAnsiTheme="majorHAnsi"/>
+        </w:rPr>
+      </w:pPr>
       <w:r>
         <w:rPr>
           <w:rFonts w:asciiTheme="majorHAnsi" w:hAnsiTheme="majorHAnsi"/>
         </w:rPr>
-        <w:t>risiko yang mungkin terjadi pada proyek, serta pendekatan cara pencegahannya (mitigasi risiko)</w:t>
-      </w:r>
-      <w:r>
-        <w:rPr>
-          <w:rFonts w:asciiTheme="majorHAnsi" w:hAnsiTheme="majorHAnsi"/>
-        </w:rPr>
-        <w:t xml:space="preserve"> }</w:t>
+        <w:t>Pengerjaan proyek akan selesai selama 2 bulan.</w:t>
       </w:r>
     </w:p>
     <w:p>
@@ -1292,7 +1328,82 @@
         <w:rPr>
           <w:rFonts w:asciiTheme="majorHAnsi" w:hAnsiTheme="majorHAnsi"/>
         </w:rPr>
-        <w:t>Asumsi Proyek</w:t>
+        <w:t xml:space="preserve"> Batasan Proyek</w:t>
+      </w:r>
+    </w:p>
+    <w:p>
+      <w:pPr>
+        <w:pStyle w:val="ListParagraph"/>
+        <w:numPr>
+          <w:ilvl w:val="0"/>
+          <w:numId w:val="4"/>
+        </w:numPr>
+        <w:jc w:val="both"/>
+        <w:rPr>
+          <w:rFonts w:asciiTheme="majorHAnsi" w:hAnsiTheme="majorHAnsi"/>
+        </w:rPr>
+      </w:pPr>
+      <w:r>
+        <w:rPr>
+          <w:rFonts w:asciiTheme="majorHAnsi" w:hAnsiTheme="majorHAnsi"/>
+        </w:rPr>
+        <w:t xml:space="preserve">Proyek ini bisa menampilkan 20 lokasi gunung diatas 2000 Mdpl  yang cukup terkenal dan bisa didaki </w:t>
+      </w:r>
+      <w:r>
+        <w:rPr>
+          <w:rFonts w:asciiTheme="majorHAnsi" w:hAnsiTheme="majorHAnsi"/>
+        </w:rPr>
+        <w:t xml:space="preserve"> </w:t>
+      </w:r>
+      <w:r>
+        <w:rPr>
+          <w:rFonts w:asciiTheme="majorHAnsi" w:hAnsiTheme="majorHAnsi"/>
+        </w:rPr>
+        <w:t>yang ada di wilayah pulau jawa.</w:t>
+      </w:r>
+    </w:p>
+    <w:p>
+      <w:pPr>
+        <w:pStyle w:val="ListParagraph"/>
+        <w:numPr>
+          <w:ilvl w:val="0"/>
+          <w:numId w:val="4"/>
+        </w:numPr>
+        <w:jc w:val="both"/>
+        <w:rPr>
+          <w:rFonts w:asciiTheme="majorHAnsi" w:hAnsiTheme="majorHAnsi"/>
+        </w:rPr>
+      </w:pPr>
+      <w:r>
+        <w:rPr>
+          <w:rFonts w:asciiTheme="majorHAnsi" w:hAnsiTheme="majorHAnsi"/>
+        </w:rPr>
+        <w:t>Proyek ini ini dibuat untuk para pendaki pemula namun bisa juga di gunakan untuk para pendaki yang sudah professional.</w:t>
+      </w:r>
+    </w:p>
+    <w:p>
+      <w:pPr>
+        <w:pStyle w:val="ListParagraph"/>
+        <w:numPr>
+          <w:ilvl w:val="0"/>
+          <w:numId w:val="4"/>
+        </w:numPr>
+        <w:jc w:val="both"/>
+        <w:rPr>
+          <w:rFonts w:asciiTheme="majorHAnsi" w:hAnsiTheme="majorHAnsi"/>
+        </w:rPr>
+      </w:pPr>
+      <w:r>
+        <w:rPr>
+          <w:rFonts w:asciiTheme="majorHAnsi" w:hAnsiTheme="majorHAnsi"/>
+        </w:rPr>
+        <w:t>Proyek ini memiliki fitur untuk memberi tahu tentang profil gunung, kondisi gunung dan jadwal pendakian</w:t>
+      </w:r>
+      <w:r>
+        <w:rPr>
+          <w:rFonts w:asciiTheme="majorHAnsi" w:hAnsiTheme="majorHAnsi"/>
+        </w:rPr>
+        <w:t>.</w:t>
       </w:r>
     </w:p>
     <w:p>
@@ -1311,15 +1422,15 @@
         <w:rPr>
           <w:rFonts w:asciiTheme="majorHAnsi" w:hAnsiTheme="majorHAnsi"/>
         </w:rPr>
-        <w:t xml:space="preserve"> Batasan Proyek</w:t>
+        <w:t xml:space="preserve"> Risiko Proyek</w:t>
       </w:r>
     </w:p>
     <w:p>
       <w:pPr>
         <w:pStyle w:val="ListParagraph"/>
         <w:numPr>
-          <w:ilvl w:val="1"/>
-          <w:numId w:val="1"/>
+          <w:ilvl w:val="0"/>
+          <w:numId w:val="5"/>
         </w:numPr>
         <w:jc w:val="both"/>
         <w:rPr>
@@ -1330,7 +1441,47 @@
         <w:rPr>
           <w:rFonts w:asciiTheme="majorHAnsi" w:hAnsiTheme="majorHAnsi"/>
         </w:rPr>
-        <w:t xml:space="preserve"> Risiko Proyek</w:t>
+        <w:t>Proyek ini akan gagal jika kekurangan anggota karena kecelakaan atau keluar dari tim.</w:t>
+      </w:r>
+      <w:bookmarkStart w:id="1" w:name="_GoBack"/>
+      <w:bookmarkEnd w:id="1"/>
+    </w:p>
+    <w:p>
+      <w:pPr>
+        <w:pStyle w:val="ListParagraph"/>
+        <w:numPr>
+          <w:ilvl w:val="0"/>
+          <w:numId w:val="5"/>
+        </w:numPr>
+        <w:jc w:val="both"/>
+        <w:rPr>
+          <w:rFonts w:asciiTheme="majorHAnsi" w:hAnsiTheme="majorHAnsi"/>
+        </w:rPr>
+      </w:pPr>
+      <w:r>
+        <w:rPr>
+          <w:rFonts w:asciiTheme="majorHAnsi" w:hAnsiTheme="majorHAnsi"/>
+        </w:rPr>
+        <w:t>Proyek tidak akan berhasil jika keterlambatan 5 hari.</w:t>
+      </w:r>
+    </w:p>
+    <w:p>
+      <w:pPr>
+        <w:pStyle w:val="ListParagraph"/>
+        <w:numPr>
+          <w:ilvl w:val="0"/>
+          <w:numId w:val="5"/>
+        </w:numPr>
+        <w:jc w:val="both"/>
+        <w:rPr>
+          <w:rFonts w:asciiTheme="majorHAnsi" w:hAnsiTheme="majorHAnsi"/>
+        </w:rPr>
+      </w:pPr>
+      <w:r>
+        <w:rPr>
+          <w:rFonts w:asciiTheme="majorHAnsi" w:hAnsiTheme="majorHAnsi"/>
+        </w:rPr>
+        <w:t>Tim tidak akan bekerja atau malas bekerja jika manager proyek egois dalam lingkungan pekerjaan.</w:t>
       </w:r>
     </w:p>
     <w:p>
@@ -1782,13 +1933,7 @@
               <w:rPr>
                 <w:rFonts w:asciiTheme="majorHAnsi" w:hAnsiTheme="majorHAnsi"/>
               </w:rPr>
-              <w:t xml:space="preserve">, </w:t>
-            </w:r>
-            <w:r>
-              <w:rPr>
-                <w:rFonts w:asciiTheme="majorHAnsi" w:hAnsiTheme="majorHAnsi"/>
-              </w:rPr>
-              <w:t>Hafidh Fajar</w:t>
+              <w:t>, Hafidh Fajar</w:t>
             </w:r>
           </w:p>
         </w:tc>
@@ -1844,6 +1989,7 @@
               <w:rPr>
                 <w:rFonts w:asciiTheme="majorHAnsi" w:hAnsiTheme="majorHAnsi"/>
               </w:rPr>
+              <w:lastRenderedPageBreak/>
               <w:t>Programmer</w:t>
             </w:r>
           </w:p>
@@ -1950,8 +2096,6 @@
               </w:rPr>
               <w:t>, Nofrizal</w:t>
             </w:r>
-            <w:bookmarkStart w:id="1" w:name="_GoBack"/>
-            <w:bookmarkEnd w:id="1"/>
           </w:p>
         </w:tc>
         <w:tc>
@@ -2042,14 +2186,7 @@
               <w:rPr>
                 <w:rFonts w:asciiTheme="majorHAnsi" w:hAnsiTheme="majorHAnsi"/>
               </w:rPr>
-              <w:t xml:space="preserve">Melakukan dokumentasi terhadap terhadap aplikasi yang dibuat baik itu cara penggunaan dan manual </w:t>
-            </w:r>
-            <w:r>
-              <w:rPr>
-                <w:rFonts w:asciiTheme="majorHAnsi" w:hAnsiTheme="majorHAnsi"/>
-              </w:rPr>
-              <w:lastRenderedPageBreak/>
-              <w:t>book.</w:t>
+              <w:t>Melakukan dokumentasi terhadap terhadap aplikasi yang dibuat baik itu cara penggunaan dan manual book.</w:t>
             </w:r>
           </w:p>
         </w:tc>
@@ -3244,6 +3381,7 @@
               <w:rPr>
                 <w:rFonts w:asciiTheme="majorHAnsi" w:hAnsiTheme="majorHAnsi"/>
               </w:rPr>
+              <w:lastRenderedPageBreak/>
               <w:t>...</w:t>
             </w:r>
           </w:p>
@@ -6814,7 +6952,7 @@
               <w:rPr>
                 <w:rFonts w:ascii="Times New Roman" w:hAnsi="Times New Roman" w:cs="Times New Roman"/>
               </w:rPr>
-              <w:t>2.1 , 2.2</w:t>
+              <w:t>2.1 , 2.3</w:t>
             </w:r>
           </w:p>
         </w:tc>
@@ -8030,7 +8168,7 @@
           <w:rPr>
             <w:noProof/>
           </w:rPr>
-          <w:t>3</w:t>
+          <w:t>6</w:t>
         </w:r>
         <w:r>
           <w:rPr>
@@ -8089,6 +8227,92 @@
 <file path=word/numbering.xml><?xml version="1.0" encoding="utf-8"?>
 <w:numbering xmlns:wpc="http://schemas.microsoft.com/office/word/2010/wordprocessingCanvas" xmlns:cx="http://schemas.microsoft.com/office/drawing/2014/chartex" xmlns:cx1="http://schemas.microsoft.com/office/drawing/2015/9/8/chartex" xmlns:mc="http://schemas.openxmlformats.org/markup-compatibility/2006" xmlns:o="urn:schemas-microsoft-com:office:office" xmlns:r="http://schemas.openxmlformats.org/officeDocument/2006/relationships" xmlns:m="http://schemas.openxmlformats.org/officeDocument/2006/math" xmlns:v="urn:schemas-microsoft-com:vml" xmlns:wp14="http://schemas.microsoft.com/office/word/2010/wordprocessingDrawing" xmlns:wp="http://schemas.openxmlformats.org/drawingml/2006/wordprocessingDrawing" xmlns:w10="urn:schemas-microsoft-com:office:word" xmlns:w="http://schemas.openxmlformats.org/wordprocessingml/2006/main" xmlns:w14="http://schemas.microsoft.com/office/word/2010/wordml" xmlns:w15="http://schemas.microsoft.com/office/word/2012/wordml" xmlns:w16se="http://schemas.microsoft.com/office/word/2015/wordml/symex" xmlns:wpg="http://schemas.microsoft.com/office/word/2010/wordprocessingGroup" xmlns:wpi="http://schemas.microsoft.com/office/word/2010/wordprocessingInk" xmlns:wne="http://schemas.microsoft.com/office/word/2006/wordml" xmlns:wps="http://schemas.microsoft.com/office/word/2010/wordprocessingShape" mc:Ignorable="w14 w15 w16se wp14">
   <w:abstractNum w:abstractNumId="0" w15:restartNumberingAfterBreak="0">
+    <w:nsid w:val="10247597"/>
+    <w:multiLevelType w:val="hybridMultilevel"/>
+    <w:tmpl w:val="E1CE5686"/>
+    <w:lvl w:ilvl="0" w:tplc="0409000F">
+      <w:start w:val="1"/>
+      <w:numFmt w:val="decimal"/>
+      <w:lvlText w:val="%1."/>
+      <w:lvlJc w:val="left"/>
+      <w:pPr>
+        <w:ind w:left="1506" w:hanging="360"/>
+      </w:pPr>
+    </w:lvl>
+    <w:lvl w:ilvl="1" w:tplc="04090019" w:tentative="1">
+      <w:start w:val="1"/>
+      <w:numFmt w:val="lowerLetter"/>
+      <w:lvlText w:val="%2."/>
+      <w:lvlJc w:val="left"/>
+      <w:pPr>
+        <w:ind w:left="2226" w:hanging="360"/>
+      </w:pPr>
+    </w:lvl>
+    <w:lvl w:ilvl="2" w:tplc="0409001B" w:tentative="1">
+      <w:start w:val="1"/>
+      <w:numFmt w:val="lowerRoman"/>
+      <w:lvlText w:val="%3."/>
+      <w:lvlJc w:val="right"/>
+      <w:pPr>
+        <w:ind w:left="2946" w:hanging="180"/>
+      </w:pPr>
+    </w:lvl>
+    <w:lvl w:ilvl="3" w:tplc="0409000F" w:tentative="1">
+      <w:start w:val="1"/>
+      <w:numFmt w:val="decimal"/>
+      <w:lvlText w:val="%4."/>
+      <w:lvlJc w:val="left"/>
+      <w:pPr>
+        <w:ind w:left="3666" w:hanging="360"/>
+      </w:pPr>
+    </w:lvl>
+    <w:lvl w:ilvl="4" w:tplc="04090019" w:tentative="1">
+      <w:start w:val="1"/>
+      <w:numFmt w:val="lowerLetter"/>
+      <w:lvlText w:val="%5."/>
+      <w:lvlJc w:val="left"/>
+      <w:pPr>
+        <w:ind w:left="4386" w:hanging="360"/>
+      </w:pPr>
+    </w:lvl>
+    <w:lvl w:ilvl="5" w:tplc="0409001B" w:tentative="1">
+      <w:start w:val="1"/>
+      <w:numFmt w:val="lowerRoman"/>
+      <w:lvlText w:val="%6."/>
+      <w:lvlJc w:val="right"/>
+      <w:pPr>
+        <w:ind w:left="5106" w:hanging="180"/>
+      </w:pPr>
+    </w:lvl>
+    <w:lvl w:ilvl="6" w:tplc="0409000F" w:tentative="1">
+      <w:start w:val="1"/>
+      <w:numFmt w:val="decimal"/>
+      <w:lvlText w:val="%7."/>
+      <w:lvlJc w:val="left"/>
+      <w:pPr>
+        <w:ind w:left="5826" w:hanging="360"/>
+      </w:pPr>
+    </w:lvl>
+    <w:lvl w:ilvl="7" w:tplc="04090019" w:tentative="1">
+      <w:start w:val="1"/>
+      <w:numFmt w:val="lowerLetter"/>
+      <w:lvlText w:val="%8."/>
+      <w:lvlJc w:val="left"/>
+      <w:pPr>
+        <w:ind w:left="6546" w:hanging="360"/>
+      </w:pPr>
+    </w:lvl>
+    <w:lvl w:ilvl="8" w:tplc="0409001B" w:tentative="1">
+      <w:start w:val="1"/>
+      <w:numFmt w:val="lowerRoman"/>
+      <w:lvlText w:val="%9."/>
+      <w:lvlJc w:val="right"/>
+      <w:pPr>
+        <w:ind w:left="7266" w:hanging="180"/>
+      </w:pPr>
+    </w:lvl>
+  </w:abstractNum>
+  <w:abstractNum w:abstractNumId="1" w15:restartNumberingAfterBreak="0">
     <w:nsid w:val="26000F8A"/>
     <w:multiLevelType w:val="multilevel"/>
     <w:tmpl w:val="EB34C8BC"/>
@@ -8211,7 +8435,93 @@
       </w:rPr>
     </w:lvl>
   </w:abstractNum>
-  <w:abstractNum w:abstractNumId="1" w15:restartNumberingAfterBreak="0">
+  <w:abstractNum w:abstractNumId="2" w15:restartNumberingAfterBreak="0">
+    <w:nsid w:val="46881DA2"/>
+    <w:multiLevelType w:val="hybridMultilevel"/>
+    <w:tmpl w:val="F378F9A2"/>
+    <w:lvl w:ilvl="0" w:tplc="0409000F">
+      <w:start w:val="1"/>
+      <w:numFmt w:val="decimal"/>
+      <w:lvlText w:val="%1."/>
+      <w:lvlJc w:val="left"/>
+      <w:pPr>
+        <w:ind w:left="1506" w:hanging="360"/>
+      </w:pPr>
+    </w:lvl>
+    <w:lvl w:ilvl="1" w:tplc="04090019" w:tentative="1">
+      <w:start w:val="1"/>
+      <w:numFmt w:val="lowerLetter"/>
+      <w:lvlText w:val="%2."/>
+      <w:lvlJc w:val="left"/>
+      <w:pPr>
+        <w:ind w:left="2226" w:hanging="360"/>
+      </w:pPr>
+    </w:lvl>
+    <w:lvl w:ilvl="2" w:tplc="0409001B" w:tentative="1">
+      <w:start w:val="1"/>
+      <w:numFmt w:val="lowerRoman"/>
+      <w:lvlText w:val="%3."/>
+      <w:lvlJc w:val="right"/>
+      <w:pPr>
+        <w:ind w:left="2946" w:hanging="180"/>
+      </w:pPr>
+    </w:lvl>
+    <w:lvl w:ilvl="3" w:tplc="0409000F" w:tentative="1">
+      <w:start w:val="1"/>
+      <w:numFmt w:val="decimal"/>
+      <w:lvlText w:val="%4."/>
+      <w:lvlJc w:val="left"/>
+      <w:pPr>
+        <w:ind w:left="3666" w:hanging="360"/>
+      </w:pPr>
+    </w:lvl>
+    <w:lvl w:ilvl="4" w:tplc="04090019" w:tentative="1">
+      <w:start w:val="1"/>
+      <w:numFmt w:val="lowerLetter"/>
+      <w:lvlText w:val="%5."/>
+      <w:lvlJc w:val="left"/>
+      <w:pPr>
+        <w:ind w:left="4386" w:hanging="360"/>
+      </w:pPr>
+    </w:lvl>
+    <w:lvl w:ilvl="5" w:tplc="0409001B" w:tentative="1">
+      <w:start w:val="1"/>
+      <w:numFmt w:val="lowerRoman"/>
+      <w:lvlText w:val="%6."/>
+      <w:lvlJc w:val="right"/>
+      <w:pPr>
+        <w:ind w:left="5106" w:hanging="180"/>
+      </w:pPr>
+    </w:lvl>
+    <w:lvl w:ilvl="6" w:tplc="0409000F" w:tentative="1">
+      <w:start w:val="1"/>
+      <w:numFmt w:val="decimal"/>
+      <w:lvlText w:val="%7."/>
+      <w:lvlJc w:val="left"/>
+      <w:pPr>
+        <w:ind w:left="5826" w:hanging="360"/>
+      </w:pPr>
+    </w:lvl>
+    <w:lvl w:ilvl="7" w:tplc="04090019" w:tentative="1">
+      <w:start w:val="1"/>
+      <w:numFmt w:val="lowerLetter"/>
+      <w:lvlText w:val="%8."/>
+      <w:lvlJc w:val="left"/>
+      <w:pPr>
+        <w:ind w:left="6546" w:hanging="360"/>
+      </w:pPr>
+    </w:lvl>
+    <w:lvl w:ilvl="8" w:tplc="0409001B" w:tentative="1">
+      <w:start w:val="1"/>
+      <w:numFmt w:val="lowerRoman"/>
+      <w:lvlText w:val="%9."/>
+      <w:lvlJc w:val="right"/>
+      <w:pPr>
+        <w:ind w:left="7266" w:hanging="180"/>
+      </w:pPr>
+    </w:lvl>
+  </w:abstractNum>
+  <w:abstractNum w:abstractNumId="3" w15:restartNumberingAfterBreak="0">
     <w:nsid w:val="5CB96175"/>
     <w:multiLevelType w:val="hybridMultilevel"/>
     <w:tmpl w:val="22BCD3FC"/>
@@ -8297,11 +8607,106 @@
       </w:pPr>
     </w:lvl>
   </w:abstractNum>
+  <w:abstractNum w:abstractNumId="4" w15:restartNumberingAfterBreak="0">
+    <w:nsid w:val="6FB12F81"/>
+    <w:multiLevelType w:val="hybridMultilevel"/>
+    <w:tmpl w:val="66AC35B6"/>
+    <w:lvl w:ilvl="0" w:tplc="0409000F">
+      <w:start w:val="1"/>
+      <w:numFmt w:val="decimal"/>
+      <w:lvlText w:val="%1."/>
+      <w:lvlJc w:val="left"/>
+      <w:pPr>
+        <w:ind w:left="1506" w:hanging="360"/>
+      </w:pPr>
+    </w:lvl>
+    <w:lvl w:ilvl="1" w:tplc="04090019" w:tentative="1">
+      <w:start w:val="1"/>
+      <w:numFmt w:val="lowerLetter"/>
+      <w:lvlText w:val="%2."/>
+      <w:lvlJc w:val="left"/>
+      <w:pPr>
+        <w:ind w:left="2226" w:hanging="360"/>
+      </w:pPr>
+    </w:lvl>
+    <w:lvl w:ilvl="2" w:tplc="0409001B" w:tentative="1">
+      <w:start w:val="1"/>
+      <w:numFmt w:val="lowerRoman"/>
+      <w:lvlText w:val="%3."/>
+      <w:lvlJc w:val="right"/>
+      <w:pPr>
+        <w:ind w:left="2946" w:hanging="180"/>
+      </w:pPr>
+    </w:lvl>
+    <w:lvl w:ilvl="3" w:tplc="0409000F" w:tentative="1">
+      <w:start w:val="1"/>
+      <w:numFmt w:val="decimal"/>
+      <w:lvlText w:val="%4."/>
+      <w:lvlJc w:val="left"/>
+      <w:pPr>
+        <w:ind w:left="3666" w:hanging="360"/>
+      </w:pPr>
+    </w:lvl>
+    <w:lvl w:ilvl="4" w:tplc="04090019" w:tentative="1">
+      <w:start w:val="1"/>
+      <w:numFmt w:val="lowerLetter"/>
+      <w:lvlText w:val="%5."/>
+      <w:lvlJc w:val="left"/>
+      <w:pPr>
+        <w:ind w:left="4386" w:hanging="360"/>
+      </w:pPr>
+    </w:lvl>
+    <w:lvl w:ilvl="5" w:tplc="0409001B" w:tentative="1">
+      <w:start w:val="1"/>
+      <w:numFmt w:val="lowerRoman"/>
+      <w:lvlText w:val="%6."/>
+      <w:lvlJc w:val="right"/>
+      <w:pPr>
+        <w:ind w:left="5106" w:hanging="180"/>
+      </w:pPr>
+    </w:lvl>
+    <w:lvl w:ilvl="6" w:tplc="0409000F" w:tentative="1">
+      <w:start w:val="1"/>
+      <w:numFmt w:val="decimal"/>
+      <w:lvlText w:val="%7."/>
+      <w:lvlJc w:val="left"/>
+      <w:pPr>
+        <w:ind w:left="5826" w:hanging="360"/>
+      </w:pPr>
+    </w:lvl>
+    <w:lvl w:ilvl="7" w:tplc="04090019" w:tentative="1">
+      <w:start w:val="1"/>
+      <w:numFmt w:val="lowerLetter"/>
+      <w:lvlText w:val="%8."/>
+      <w:lvlJc w:val="left"/>
+      <w:pPr>
+        <w:ind w:left="6546" w:hanging="360"/>
+      </w:pPr>
+    </w:lvl>
+    <w:lvl w:ilvl="8" w:tplc="0409001B" w:tentative="1">
+      <w:start w:val="1"/>
+      <w:numFmt w:val="lowerRoman"/>
+      <w:lvlText w:val="%9."/>
+      <w:lvlJc w:val="right"/>
+      <w:pPr>
+        <w:ind w:left="7266" w:hanging="180"/>
+      </w:pPr>
+    </w:lvl>
+  </w:abstractNum>
   <w:num w:numId="1">
+    <w:abstractNumId w:val="1"/>
+  </w:num>
+  <w:num w:numId="2">
+    <w:abstractNumId w:val="3"/>
+  </w:num>
+  <w:num w:numId="3">
     <w:abstractNumId w:val="0"/>
   </w:num>
-  <w:num w:numId="2">
-    <w:abstractNumId w:val="1"/>
+  <w:num w:numId="4">
+    <w:abstractNumId w:val="4"/>
+  </w:num>
+  <w:num w:numId="5">
+    <w:abstractNumId w:val="2"/>
   </w:num>
 </w:numbering>
 </file>

</xml_diff>

<commit_message>
Update Project Lampiran C
Menambahkan Diagram AON
</commit_message>
<xml_diff>
--- a/Ini Project Charter.docx
+++ b/Ini Project Charter.docx
@@ -134,11 +134,11 @@
           </mc:Choice>
           <mc:Fallback>
             <w:pict>
-              <v:shapetype w14:anchorId="3CB50B7A" id="_x0000_t32" coordsize="21600,21600" o:spt="32" o:oned="t" path="m,l21600,21600e" filled="f">
+              <v:shapetype w14:anchorId="02CDAD9C" id="_x0000_t32" coordsize="21600,21600" o:spt="32" o:oned="t" path="m,l21600,21600e" filled="f">
                 <v:path arrowok="t" fillok="f" o:connecttype="none"/>
                 <o:lock v:ext="edit" shapetype="t"/>
               </v:shapetype>
-              <v:shape id="AutoShape 2" o:spid="_x0000_s1026" type="#_x0000_t32" style="position:absolute;margin-left:-2.25pt;margin-top:20.75pt;width:450.4pt;height:0;z-index:251658240;visibility:visible;mso-wrap-style:square;mso-width-percent:0;mso-height-percent:0;mso-wrap-distance-left:9pt;mso-wrap-distance-top:0;mso-wrap-distance-right:9pt;mso-wrap-distance-bottom:0;mso-position-horizontal:absolute;mso-position-horizontal-relative:text;mso-position-vertical:absolute;mso-position-vertical-relative:text;mso-width-percent:0;mso-height-percent:0;mso-width-relative:page;mso-height-relative:page" o:gfxdata="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" strokeweight="3pt"/>
+              <v:shape id="AutoShape 2" o:spid="_x0000_s1026" type="#_x0000_t32" style="position:absolute;margin-left:-2.25pt;margin-top:20.75pt;width:450.4pt;height:0;z-index:251658240;visibility:visible;mso-wrap-style:square;mso-width-percent:0;mso-height-percent:0;mso-wrap-distance-left:9pt;mso-wrap-distance-top:0;mso-wrap-distance-right:9pt;mso-wrap-distance-bottom:0;mso-position-horizontal:absolute;mso-position-horizontal-relative:text;mso-position-vertical:absolute;mso-position-vertical-relative:text;mso-width-percent:0;mso-height-percent:0;mso-width-relative:page;mso-height-relative:page" o:gfxdata="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" strokeweight="3pt"/>
             </w:pict>
           </mc:Fallback>
         </mc:AlternateContent>
@@ -186,7 +186,6 @@
               <w:t xml:space="preserve">Nama </w:t>
             </w:r>
             <w:proofErr w:type="spellStart"/>
-            <w:proofErr w:type="gramStart"/>
             <w:r>
               <w:rPr>
                 <w:rFonts w:asciiTheme="majorHAnsi" w:hAnsiTheme="majorHAnsi"/>
@@ -203,7 +202,6 @@
               </w:rPr>
               <w:t xml:space="preserve"> :</w:t>
             </w:r>
-            <w:proofErr w:type="gramEnd"/>
             <w:r>
               <w:rPr>
                 <w:rFonts w:asciiTheme="majorHAnsi" w:hAnsiTheme="majorHAnsi"/>
@@ -494,17 +492,8 @@
                 <w:sz w:val="24"/>
               </w:rPr>
               <w:br/>
-              <w:t xml:space="preserve">1. 10117160-Juan </w:t>
-            </w:r>
-            <w:proofErr w:type="spellStart"/>
-            <w:r>
-              <w:rPr>
-                <w:rFonts w:asciiTheme="majorHAnsi" w:hAnsiTheme="majorHAnsi"/>
-                <w:sz w:val="24"/>
-              </w:rPr>
-              <w:t>Lazuardo</w:t>
-            </w:r>
-            <w:proofErr w:type="spellEnd"/>
+              <w:t>1. 10117160-Juan Lazuardo</w:t>
+            </w:r>
             <w:r>
               <w:rPr>
                 <w:rFonts w:asciiTheme="majorHAnsi" w:hAnsiTheme="majorHAnsi"/>
@@ -902,7 +891,7 @@
                 <v:stroke joinstyle="miter"/>
                 <v:path gradientshapeok="t" o:connecttype="rect"/>
               </v:shapetype>
-              <v:shape id="Text Box 3" o:spid="_x0000_s1026" type="#_x0000_t202" style="position:absolute;margin-left:55.5pt;margin-top:101.75pt;width:302.6pt;height:96pt;z-index:251659264;visibility:visible;mso-wrap-style:square;mso-width-percent:0;mso-height-percent:0;mso-wrap-distance-left:9pt;mso-wrap-distance-top:0;mso-wrap-distance-right:9pt;mso-wrap-distance-bottom:0;mso-position-horizontal:absolute;mso-position-horizontal-relative:text;mso-position-vertical:absolute;mso-position-vertical-relative:text;mso-width-percent:0;mso-height-percent:0;mso-width-relative:page;mso-height-relative:page;v-text-anchor:top" o:gfxdata="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" stroked="f">
+              <v:shape id="Text Box 3" o:spid="_x0000_s1026" type="#_x0000_t202" style="position:absolute;margin-left:55.5pt;margin-top:101.75pt;width:302.6pt;height:96pt;z-index:251659264;visibility:visible;mso-wrap-style:square;mso-width-percent:0;mso-height-percent:0;mso-wrap-distance-left:9pt;mso-wrap-distance-top:0;mso-wrap-distance-right:9pt;mso-wrap-distance-bottom:0;mso-position-horizontal:absolute;mso-position-horizontal-relative:text;mso-position-vertical:absolute;mso-position-vertical-relative:text;mso-width-percent:0;mso-height-percent:0;mso-width-relative:page;mso-height-relative:page;v-text-anchor:top" o:gfxdata="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" stroked="f">
                 <v:textbox>
                   <w:txbxContent>
                     <w:p>
@@ -1740,7 +1729,6 @@
         <w:t xml:space="preserve"> </w:t>
       </w:r>
       <w:proofErr w:type="spellStart"/>
-      <w:proofErr w:type="gramStart"/>
       <w:r>
         <w:rPr>
           <w:sz w:val="24"/>
@@ -1749,7 +1737,6 @@
         <w:t>gunung,sulitnya</w:t>
       </w:r>
       <w:proofErr w:type="spellEnd"/>
-      <w:proofErr w:type="gramEnd"/>
       <w:r>
         <w:rPr>
           <w:sz w:val="24"/>
@@ -2824,7 +2811,6 @@
         <w:t xml:space="preserve"> </w:t>
       </w:r>
       <w:proofErr w:type="spellStart"/>
-      <w:proofErr w:type="gramStart"/>
       <w:r>
         <w:rPr>
           <w:sz w:val="24"/>
@@ -2849,7 +2835,6 @@
         <w:t>operasi</w:t>
       </w:r>
       <w:proofErr w:type="spellEnd"/>
-      <w:proofErr w:type="gramEnd"/>
       <w:r>
         <w:rPr>
           <w:sz w:val="24"/>
@@ -4230,7 +4215,6 @@
         <w:t xml:space="preserve">, </w:t>
       </w:r>
       <w:proofErr w:type="spellStart"/>
-      <w:proofErr w:type="gramStart"/>
       <w:r>
         <w:rPr>
           <w:sz w:val="24"/>
@@ -4246,7 +4230,6 @@
         </w:rPr>
         <w:t xml:space="preserve"> :</w:t>
       </w:r>
-      <w:proofErr w:type="gramEnd"/>
     </w:p>
     <w:p>
       <w:pPr>
@@ -4423,21 +4406,12 @@
           <w:szCs w:val="24"/>
         </w:rPr>
       </w:pPr>
-      <w:proofErr w:type="spellStart"/>
-      <w:r>
-        <w:rPr>
-          <w:sz w:val="24"/>
-          <w:szCs w:val="24"/>
-        </w:rPr>
-        <w:t>Bisa</w:t>
-      </w:r>
-      <w:proofErr w:type="spellEnd"/>
-      <w:r>
-        <w:rPr>
-          <w:sz w:val="24"/>
-          <w:szCs w:val="24"/>
-        </w:rPr>
-        <w:t xml:space="preserve"> </w:t>
+      <w:r>
+        <w:rPr>
+          <w:sz w:val="24"/>
+          <w:szCs w:val="24"/>
+        </w:rPr>
+        <w:t xml:space="preserve">Bisa </w:t>
       </w:r>
       <w:proofErr w:type="spellStart"/>
       <w:r>
@@ -4577,23 +4551,13 @@
           <w:sz w:val="28"/>
         </w:rPr>
       </w:pPr>
-      <w:proofErr w:type="spellStart"/>
       <w:r>
         <w:rPr>
           <w:rFonts w:asciiTheme="majorHAnsi" w:hAnsiTheme="majorHAnsi"/>
           <w:b/>
           <w:sz w:val="28"/>
         </w:rPr>
-        <w:t>Ruang</w:t>
-      </w:r>
-      <w:proofErr w:type="spellEnd"/>
-      <w:r>
-        <w:rPr>
-          <w:rFonts w:asciiTheme="majorHAnsi" w:hAnsiTheme="majorHAnsi"/>
-          <w:b/>
-          <w:sz w:val="28"/>
-        </w:rPr>
-        <w:t xml:space="preserve"> </w:t>
+        <w:t xml:space="preserve">Ruang </w:t>
       </w:r>
       <w:proofErr w:type="spellStart"/>
       <w:r>
@@ -5317,25 +5281,7 @@
           <w:sz w:val="24"/>
           <w:szCs w:val="24"/>
         </w:rPr>
-        <w:t xml:space="preserve">. </w:t>
-      </w:r>
-      <w:proofErr w:type="spellStart"/>
-      <w:r>
-        <w:rPr>
-          <w:rFonts w:asciiTheme="majorHAnsi" w:hAnsiTheme="majorHAnsi"/>
-          <w:sz w:val="24"/>
-          <w:szCs w:val="24"/>
-        </w:rPr>
-        <w:t>Tanda</w:t>
-      </w:r>
-      <w:proofErr w:type="spellEnd"/>
-      <w:r>
-        <w:rPr>
-          <w:rFonts w:asciiTheme="majorHAnsi" w:hAnsiTheme="majorHAnsi"/>
-          <w:sz w:val="24"/>
-          <w:szCs w:val="24"/>
-        </w:rPr>
-        <w:t xml:space="preserve"> </w:t>
+        <w:t xml:space="preserve">. Tanda </w:t>
       </w:r>
       <w:proofErr w:type="spellStart"/>
       <w:r>
@@ -7360,7 +7306,6 @@
         <w:t xml:space="preserve"> 2000 </w:t>
       </w:r>
       <w:proofErr w:type="spellStart"/>
-      <w:proofErr w:type="gramStart"/>
       <w:r>
         <w:rPr>
           <w:rFonts w:asciiTheme="majorHAnsi" w:hAnsiTheme="majorHAnsi"/>
@@ -7372,14 +7317,7 @@
         <w:rPr>
           <w:rFonts w:asciiTheme="majorHAnsi" w:hAnsiTheme="majorHAnsi"/>
         </w:rPr>
-        <w:t xml:space="preserve">  yang</w:t>
-      </w:r>
-      <w:proofErr w:type="gramEnd"/>
-      <w:r>
-        <w:rPr>
-          <w:rFonts w:asciiTheme="majorHAnsi" w:hAnsiTheme="majorHAnsi"/>
-        </w:rPr>
-        <w:t xml:space="preserve"> </w:t>
+        <w:t xml:space="preserve">  yang </w:t>
       </w:r>
       <w:proofErr w:type="spellStart"/>
       <w:r>
@@ -8330,7 +8268,6 @@
               <w:t xml:space="preserve"> dan </w:t>
             </w:r>
             <w:proofErr w:type="spellStart"/>
-            <w:proofErr w:type="gramStart"/>
             <w:r>
               <w:rPr>
                 <w:rFonts w:asciiTheme="majorHAnsi" w:hAnsiTheme="majorHAnsi"/>
@@ -8352,7 +8289,6 @@
               <w:t>keselamatan</w:t>
             </w:r>
             <w:proofErr w:type="spellEnd"/>
-            <w:proofErr w:type="gramEnd"/>
             <w:r>
               <w:rPr>
                 <w:rFonts w:asciiTheme="majorHAnsi" w:hAnsiTheme="majorHAnsi"/>
@@ -9533,17 +9469,8 @@
                 <w:rFonts w:asciiTheme="majorHAnsi" w:hAnsiTheme="majorHAnsi"/>
                 <w:b/>
               </w:rPr>
-              <w:t xml:space="preserve"> </w:t>
-            </w:r>
-            <w:proofErr w:type="spellStart"/>
-            <w:r>
-              <w:rPr>
-                <w:rFonts w:asciiTheme="majorHAnsi" w:hAnsiTheme="majorHAnsi"/>
-                <w:b/>
-              </w:rPr>
-              <w:t>Jawab</w:t>
-            </w:r>
-            <w:proofErr w:type="spellEnd"/>
+              <w:t xml:space="preserve"> Jawab</w:t>
+            </w:r>
           </w:p>
         </w:tc>
       </w:tr>
@@ -9851,16 +9778,8 @@
               <w:rPr>
                 <w:rFonts w:asciiTheme="majorHAnsi" w:hAnsiTheme="majorHAnsi"/>
               </w:rPr>
-              <w:t xml:space="preserve">Juan </w:t>
-            </w:r>
-            <w:proofErr w:type="spellStart"/>
-            <w:r>
-              <w:rPr>
-                <w:rFonts w:asciiTheme="majorHAnsi" w:hAnsiTheme="majorHAnsi"/>
-              </w:rPr>
-              <w:t>Lazuardo</w:t>
-            </w:r>
-            <w:proofErr w:type="spellEnd"/>
+              <w:t>Juan Lazuardo</w:t>
+            </w:r>
           </w:p>
         </w:tc>
         <w:tc>
@@ -11771,8 +11690,6 @@
           </wp:inline>
         </w:drawing>
       </w:r>
-      <w:bookmarkStart w:id="1" w:name="_GoBack"/>
-      <w:bookmarkEnd w:id="1"/>
     </w:p>
     <w:p>
       <w:pPr>
@@ -11888,9 +11805,9 @@
         <w:tblLook w:val="04A0" w:firstRow="1" w:lastRow="0" w:firstColumn="1" w:lastColumn="0" w:noHBand="0" w:noVBand="1"/>
       </w:tblPr>
       <w:tblGrid>
-        <w:gridCol w:w="718"/>
+        <w:gridCol w:w="717"/>
         <w:gridCol w:w="1818"/>
-        <w:gridCol w:w="1017"/>
+        <w:gridCol w:w="1018"/>
         <w:gridCol w:w="1074"/>
         <w:gridCol w:w="1555"/>
         <w:gridCol w:w="1495"/>
@@ -12327,19 +12244,11 @@
                 <w:rFonts w:ascii="Cambria Math" w:hAnsi="Cambria Math"/>
               </w:rPr>
             </w:pPr>
-            <w:proofErr w:type="spellStart"/>
-            <w:r>
-              <w:rPr>
-                <w:rFonts w:ascii="Cambria Math" w:hAnsi="Cambria Math"/>
-              </w:rPr>
-              <w:t>Rp</w:t>
-            </w:r>
-            <w:proofErr w:type="spellEnd"/>
-            <w:r>
-              <w:rPr>
-                <w:rFonts w:ascii="Cambria Math" w:hAnsi="Cambria Math"/>
-              </w:rPr>
-              <w:t>. 100.000/ Hari</w:t>
+            <w:r>
+              <w:rPr>
+                <w:rFonts w:ascii="Cambria Math" w:hAnsi="Cambria Math"/>
+              </w:rPr>
+              <w:t>Rp. 100.000/ Hari</w:t>
             </w:r>
           </w:p>
         </w:tc>
@@ -12356,19 +12265,11 @@
                 <w:rFonts w:ascii="Cambria Math" w:hAnsi="Cambria Math"/>
               </w:rPr>
             </w:pPr>
-            <w:proofErr w:type="spellStart"/>
-            <w:r>
-              <w:rPr>
-                <w:rFonts w:ascii="Cambria Math" w:hAnsi="Cambria Math"/>
-              </w:rPr>
-              <w:t>Rp</w:t>
-            </w:r>
-            <w:proofErr w:type="spellEnd"/>
-            <w:r>
-              <w:rPr>
-                <w:rFonts w:ascii="Cambria Math" w:hAnsi="Cambria Math"/>
-              </w:rPr>
-              <w:t>. 200.000</w:t>
+            <w:r>
+              <w:rPr>
+                <w:rFonts w:ascii="Cambria Math" w:hAnsi="Cambria Math"/>
+              </w:rPr>
+              <w:t>Rp. 200.000</w:t>
             </w:r>
           </w:p>
         </w:tc>
@@ -12385,19 +12286,11 @@
                 <w:rFonts w:ascii="Cambria Math" w:hAnsi="Cambria Math"/>
               </w:rPr>
             </w:pPr>
-            <w:proofErr w:type="spellStart"/>
-            <w:r>
-              <w:rPr>
-                <w:rFonts w:ascii="Cambria Math" w:hAnsi="Cambria Math"/>
-              </w:rPr>
-              <w:t>Rp</w:t>
-            </w:r>
-            <w:proofErr w:type="spellEnd"/>
-            <w:r>
-              <w:rPr>
-                <w:rFonts w:ascii="Cambria Math" w:hAnsi="Cambria Math"/>
-              </w:rPr>
-              <w:t>. 600.000</w:t>
+            <w:r>
+              <w:rPr>
+                <w:rFonts w:ascii="Cambria Math" w:hAnsi="Cambria Math"/>
+              </w:rPr>
+              <w:t>Rp. 600.000</w:t>
             </w:r>
           </w:p>
         </w:tc>
@@ -12523,19 +12416,11 @@
                 <w:rFonts w:ascii="Cambria Math" w:hAnsi="Cambria Math"/>
               </w:rPr>
             </w:pPr>
-            <w:proofErr w:type="spellStart"/>
-            <w:r>
-              <w:rPr>
-                <w:rFonts w:ascii="Cambria Math" w:hAnsi="Cambria Math"/>
-              </w:rPr>
-              <w:t>Rp</w:t>
-            </w:r>
-            <w:proofErr w:type="spellEnd"/>
-            <w:r>
-              <w:rPr>
-                <w:rFonts w:ascii="Cambria Math" w:hAnsi="Cambria Math"/>
-              </w:rPr>
-              <w:t>. 100.000/ Hari</w:t>
+            <w:r>
+              <w:rPr>
+                <w:rFonts w:ascii="Cambria Math" w:hAnsi="Cambria Math"/>
+              </w:rPr>
+              <w:t>Rp. 100.000/ Hari</w:t>
             </w:r>
           </w:p>
         </w:tc>
@@ -12555,19 +12440,11 @@
                 <w:rFonts w:ascii="Cambria Math" w:hAnsi="Cambria Math"/>
               </w:rPr>
             </w:pPr>
-            <w:proofErr w:type="spellStart"/>
-            <w:r>
-              <w:rPr>
-                <w:rFonts w:ascii="Cambria Math" w:hAnsi="Cambria Math"/>
-              </w:rPr>
-              <w:t>Rp</w:t>
-            </w:r>
-            <w:proofErr w:type="spellEnd"/>
-            <w:r>
-              <w:rPr>
-                <w:rFonts w:ascii="Cambria Math" w:hAnsi="Cambria Math"/>
-              </w:rPr>
-              <w:t>. 200.000</w:t>
+            <w:r>
+              <w:rPr>
+                <w:rFonts w:ascii="Cambria Math" w:hAnsi="Cambria Math"/>
+              </w:rPr>
+              <w:t>Rp. 200.000</w:t>
             </w:r>
           </w:p>
         </w:tc>
@@ -12584,19 +12461,11 @@
                 <w:rFonts w:ascii="Cambria Math" w:hAnsi="Cambria Math"/>
               </w:rPr>
             </w:pPr>
-            <w:proofErr w:type="spellStart"/>
-            <w:r>
-              <w:rPr>
-                <w:rFonts w:ascii="Cambria Math" w:hAnsi="Cambria Math"/>
-              </w:rPr>
-              <w:t>Rp</w:t>
-            </w:r>
-            <w:proofErr w:type="spellEnd"/>
-            <w:r>
-              <w:rPr>
-                <w:rFonts w:ascii="Cambria Math" w:hAnsi="Cambria Math"/>
-              </w:rPr>
-              <w:t>. 400.000</w:t>
+            <w:r>
+              <w:rPr>
+                <w:rFonts w:ascii="Cambria Math" w:hAnsi="Cambria Math"/>
+              </w:rPr>
+              <w:t>Rp. 400.000</w:t>
             </w:r>
           </w:p>
         </w:tc>
@@ -12646,21 +12515,7 @@
               <w:rPr>
                 <w:rFonts w:ascii="Cambria Math" w:hAnsi="Cambria Math"/>
               </w:rPr>
-              <w:t xml:space="preserve"> ERD dan </w:t>
-            </w:r>
-            <w:proofErr w:type="spellStart"/>
-            <w:r>
-              <w:rPr>
-                <w:rFonts w:ascii="Cambria Math" w:hAnsi="Cambria Math"/>
-              </w:rPr>
-              <w:t>Skema</w:t>
-            </w:r>
-            <w:proofErr w:type="spellEnd"/>
-            <w:r>
-              <w:rPr>
-                <w:rFonts w:ascii="Cambria Math" w:hAnsi="Cambria Math"/>
-              </w:rPr>
-              <w:t xml:space="preserve"> </w:t>
+              <w:t xml:space="preserve"> ERD dan Skema </w:t>
             </w:r>
             <w:proofErr w:type="spellStart"/>
             <w:r>
@@ -12736,19 +12591,11 @@
                 <w:rFonts w:ascii="Cambria Math" w:hAnsi="Cambria Math"/>
               </w:rPr>
             </w:pPr>
-            <w:proofErr w:type="spellStart"/>
-            <w:r>
-              <w:rPr>
-                <w:rFonts w:ascii="Cambria Math" w:hAnsi="Cambria Math"/>
-              </w:rPr>
-              <w:t>Rp</w:t>
-            </w:r>
-            <w:proofErr w:type="spellEnd"/>
-            <w:r>
-              <w:rPr>
-                <w:rFonts w:ascii="Cambria Math" w:hAnsi="Cambria Math"/>
-              </w:rPr>
-              <w:t>. 100.000/ Hari</w:t>
+            <w:r>
+              <w:rPr>
+                <w:rFonts w:ascii="Cambria Math" w:hAnsi="Cambria Math"/>
+              </w:rPr>
+              <w:t>Rp. 100.000/ Hari</w:t>
             </w:r>
           </w:p>
         </w:tc>
@@ -12768,19 +12615,11 @@
                 <w:rFonts w:ascii="Cambria Math" w:hAnsi="Cambria Math"/>
               </w:rPr>
             </w:pPr>
-            <w:proofErr w:type="spellStart"/>
-            <w:r>
-              <w:rPr>
-                <w:rFonts w:ascii="Cambria Math" w:hAnsi="Cambria Math"/>
-              </w:rPr>
-              <w:t>Rp</w:t>
-            </w:r>
-            <w:proofErr w:type="spellEnd"/>
-            <w:r>
-              <w:rPr>
-                <w:rFonts w:ascii="Cambria Math" w:hAnsi="Cambria Math"/>
-              </w:rPr>
-              <w:t>. 200.000</w:t>
+            <w:r>
+              <w:rPr>
+                <w:rFonts w:ascii="Cambria Math" w:hAnsi="Cambria Math"/>
+              </w:rPr>
+              <w:t>Rp. 200.000</w:t>
             </w:r>
           </w:p>
         </w:tc>
@@ -12797,19 +12636,11 @@
                 <w:rFonts w:ascii="Cambria Math" w:hAnsi="Cambria Math"/>
               </w:rPr>
             </w:pPr>
-            <w:proofErr w:type="spellStart"/>
-            <w:r>
-              <w:rPr>
-                <w:rFonts w:ascii="Cambria Math" w:hAnsi="Cambria Math"/>
-              </w:rPr>
-              <w:t>Rp</w:t>
-            </w:r>
-            <w:proofErr w:type="spellEnd"/>
-            <w:r>
-              <w:rPr>
-                <w:rFonts w:ascii="Cambria Math" w:hAnsi="Cambria Math"/>
-              </w:rPr>
-              <w:t>. 400.000</w:t>
+            <w:r>
+              <w:rPr>
+                <w:rFonts w:ascii="Cambria Math" w:hAnsi="Cambria Math"/>
+              </w:rPr>
+              <w:t>Rp. 400.000</w:t>
             </w:r>
           </w:p>
         </w:tc>
@@ -12927,19 +12758,11 @@
                 <w:rFonts w:ascii="Cambria Math" w:hAnsi="Cambria Math"/>
               </w:rPr>
             </w:pPr>
-            <w:proofErr w:type="spellStart"/>
-            <w:r>
-              <w:rPr>
-                <w:rFonts w:ascii="Cambria Math" w:hAnsi="Cambria Math"/>
-              </w:rPr>
-              <w:t>Rp</w:t>
-            </w:r>
-            <w:proofErr w:type="spellEnd"/>
-            <w:r>
-              <w:rPr>
-                <w:rFonts w:ascii="Cambria Math" w:hAnsi="Cambria Math"/>
-              </w:rPr>
-              <w:t>. 100.000/ Hari</w:t>
+            <w:r>
+              <w:rPr>
+                <w:rFonts w:ascii="Cambria Math" w:hAnsi="Cambria Math"/>
+              </w:rPr>
+              <w:t>Rp. 100.000/ Hari</w:t>
             </w:r>
           </w:p>
         </w:tc>
@@ -12959,19 +12782,11 @@
                 <w:rFonts w:ascii="Cambria Math" w:hAnsi="Cambria Math"/>
               </w:rPr>
             </w:pPr>
-            <w:proofErr w:type="spellStart"/>
-            <w:r>
-              <w:rPr>
-                <w:rFonts w:ascii="Cambria Math" w:hAnsi="Cambria Math"/>
-              </w:rPr>
-              <w:t>Rp</w:t>
-            </w:r>
-            <w:proofErr w:type="spellEnd"/>
-            <w:r>
-              <w:rPr>
-                <w:rFonts w:ascii="Cambria Math" w:hAnsi="Cambria Math"/>
-              </w:rPr>
-              <w:t>. 300.000</w:t>
+            <w:r>
+              <w:rPr>
+                <w:rFonts w:ascii="Cambria Math" w:hAnsi="Cambria Math"/>
+              </w:rPr>
+              <w:t>Rp. 300.000</w:t>
             </w:r>
           </w:p>
         </w:tc>
@@ -12988,19 +12803,11 @@
                 <w:rFonts w:ascii="Cambria Math" w:hAnsi="Cambria Math"/>
               </w:rPr>
             </w:pPr>
-            <w:proofErr w:type="spellStart"/>
-            <w:r>
-              <w:rPr>
-                <w:rFonts w:ascii="Cambria Math" w:hAnsi="Cambria Math"/>
-              </w:rPr>
-              <w:t>Rp</w:t>
-            </w:r>
-            <w:proofErr w:type="spellEnd"/>
-            <w:r>
-              <w:rPr>
-                <w:rFonts w:ascii="Cambria Math" w:hAnsi="Cambria Math"/>
-              </w:rPr>
-              <w:t>. 600.000</w:t>
+            <w:r>
+              <w:rPr>
+                <w:rFonts w:ascii="Cambria Math" w:hAnsi="Cambria Math"/>
+              </w:rPr>
+              <w:t>Rp. 600.000</w:t>
             </w:r>
           </w:p>
         </w:tc>
@@ -13118,19 +12925,11 @@
                 <w:rFonts w:ascii="Cambria Math" w:hAnsi="Cambria Math"/>
               </w:rPr>
             </w:pPr>
-            <w:proofErr w:type="spellStart"/>
-            <w:r>
-              <w:rPr>
-                <w:rFonts w:ascii="Cambria Math" w:hAnsi="Cambria Math"/>
-              </w:rPr>
-              <w:t>Rp</w:t>
-            </w:r>
-            <w:proofErr w:type="spellEnd"/>
-            <w:r>
-              <w:rPr>
-                <w:rFonts w:ascii="Cambria Math" w:hAnsi="Cambria Math"/>
-              </w:rPr>
-              <w:t>. 100.000/ Hari</w:t>
+            <w:r>
+              <w:rPr>
+                <w:rFonts w:ascii="Cambria Math" w:hAnsi="Cambria Math"/>
+              </w:rPr>
+              <w:t>Rp. 100.000/ Hari</w:t>
             </w:r>
           </w:p>
         </w:tc>
@@ -13150,19 +12949,11 @@
                 <w:rFonts w:ascii="Cambria Math" w:hAnsi="Cambria Math"/>
               </w:rPr>
             </w:pPr>
-            <w:proofErr w:type="spellStart"/>
-            <w:r>
-              <w:rPr>
-                <w:rFonts w:ascii="Cambria Math" w:hAnsi="Cambria Math"/>
-              </w:rPr>
-              <w:t>Rp</w:t>
-            </w:r>
-            <w:proofErr w:type="spellEnd"/>
-            <w:r>
-              <w:rPr>
-                <w:rFonts w:ascii="Cambria Math" w:hAnsi="Cambria Math"/>
-              </w:rPr>
-              <w:t>. 300.000</w:t>
+            <w:r>
+              <w:rPr>
+                <w:rFonts w:ascii="Cambria Math" w:hAnsi="Cambria Math"/>
+              </w:rPr>
+              <w:t>Rp. 300.000</w:t>
             </w:r>
           </w:p>
         </w:tc>
@@ -13179,19 +12970,11 @@
                 <w:rFonts w:ascii="Cambria Math" w:hAnsi="Cambria Math"/>
               </w:rPr>
             </w:pPr>
-            <w:proofErr w:type="spellStart"/>
-            <w:r>
-              <w:rPr>
-                <w:rFonts w:ascii="Cambria Math" w:hAnsi="Cambria Math"/>
-              </w:rPr>
-              <w:t>Rp</w:t>
-            </w:r>
-            <w:proofErr w:type="spellEnd"/>
-            <w:r>
-              <w:rPr>
-                <w:rFonts w:ascii="Cambria Math" w:hAnsi="Cambria Math"/>
-              </w:rPr>
-              <w:t>. 1.200.000</w:t>
+            <w:r>
+              <w:rPr>
+                <w:rFonts w:ascii="Cambria Math" w:hAnsi="Cambria Math"/>
+              </w:rPr>
+              <w:t>Rp. 1.200.000</w:t>
             </w:r>
           </w:p>
         </w:tc>
@@ -13301,19 +13084,11 @@
                 <w:rFonts w:ascii="Cambria Math" w:hAnsi="Cambria Math"/>
               </w:rPr>
             </w:pPr>
-            <w:proofErr w:type="spellStart"/>
-            <w:r>
-              <w:rPr>
-                <w:rFonts w:ascii="Cambria Math" w:hAnsi="Cambria Math"/>
-              </w:rPr>
-              <w:t>Rp</w:t>
-            </w:r>
-            <w:proofErr w:type="spellEnd"/>
-            <w:r>
-              <w:rPr>
-                <w:rFonts w:ascii="Cambria Math" w:hAnsi="Cambria Math"/>
-              </w:rPr>
-              <w:t>. 100.000/ Hari</w:t>
+            <w:r>
+              <w:rPr>
+                <w:rFonts w:ascii="Cambria Math" w:hAnsi="Cambria Math"/>
+              </w:rPr>
+              <w:t>Rp. 100.000/ Hari</w:t>
             </w:r>
           </w:p>
         </w:tc>
@@ -13468,19 +13243,11 @@
                 <w:rFonts w:ascii="Cambria Math" w:hAnsi="Cambria Math"/>
               </w:rPr>
             </w:pPr>
-            <w:proofErr w:type="spellStart"/>
-            <w:r>
-              <w:rPr>
-                <w:rFonts w:ascii="Cambria Math" w:hAnsi="Cambria Math"/>
-              </w:rPr>
-              <w:t>Rp</w:t>
-            </w:r>
-            <w:proofErr w:type="spellEnd"/>
-            <w:r>
-              <w:rPr>
-                <w:rFonts w:ascii="Cambria Math" w:hAnsi="Cambria Math"/>
-              </w:rPr>
-              <w:t>. 100.000/ Hari</w:t>
+            <w:r>
+              <w:rPr>
+                <w:rFonts w:ascii="Cambria Math" w:hAnsi="Cambria Math"/>
+              </w:rPr>
+              <w:t>Rp. 100.000/ Hari</w:t>
             </w:r>
           </w:p>
         </w:tc>
@@ -13521,19 +13288,11 @@
                 <w:rFonts w:ascii="Cambria Math" w:hAnsi="Cambria Math"/>
               </w:rPr>
             </w:pPr>
-            <w:proofErr w:type="spellStart"/>
-            <w:r>
-              <w:rPr>
-                <w:rFonts w:ascii="Cambria Math" w:hAnsi="Cambria Math"/>
-              </w:rPr>
-              <w:t>Rp</w:t>
-            </w:r>
-            <w:proofErr w:type="spellEnd"/>
-            <w:r>
-              <w:rPr>
-                <w:rFonts w:ascii="Cambria Math" w:hAnsi="Cambria Math"/>
-              </w:rPr>
-              <w:t>. 1.200.000</w:t>
+            <w:r>
+              <w:rPr>
+                <w:rFonts w:ascii="Cambria Math" w:hAnsi="Cambria Math"/>
+              </w:rPr>
+              <w:t>Rp. 1.200.000</w:t>
             </w:r>
           </w:p>
         </w:tc>
@@ -13643,19 +13402,11 @@
                 <w:rFonts w:ascii="Cambria Math" w:hAnsi="Cambria Math"/>
               </w:rPr>
             </w:pPr>
-            <w:proofErr w:type="spellStart"/>
-            <w:r>
-              <w:rPr>
-                <w:rFonts w:ascii="Cambria Math" w:hAnsi="Cambria Math"/>
-              </w:rPr>
-              <w:t>Rp</w:t>
-            </w:r>
-            <w:proofErr w:type="spellEnd"/>
-            <w:r>
-              <w:rPr>
-                <w:rFonts w:ascii="Cambria Math" w:hAnsi="Cambria Math"/>
-              </w:rPr>
-              <w:t>. 100.000/ Hari</w:t>
+            <w:r>
+              <w:rPr>
+                <w:rFonts w:ascii="Cambria Math" w:hAnsi="Cambria Math"/>
+              </w:rPr>
+              <w:t>Rp. 100.000/ Hari</w:t>
             </w:r>
           </w:p>
         </w:tc>
@@ -13675,19 +13426,11 @@
                 <w:rFonts w:ascii="Cambria Math" w:hAnsi="Cambria Math"/>
               </w:rPr>
             </w:pPr>
-            <w:proofErr w:type="spellStart"/>
-            <w:r>
-              <w:rPr>
-                <w:rFonts w:ascii="Cambria Math" w:hAnsi="Cambria Math"/>
-              </w:rPr>
-              <w:t>Rp</w:t>
-            </w:r>
-            <w:proofErr w:type="spellEnd"/>
-            <w:r>
-              <w:rPr>
-                <w:rFonts w:ascii="Cambria Math" w:hAnsi="Cambria Math"/>
-              </w:rPr>
-              <w:t>. 200.000</w:t>
+            <w:r>
+              <w:rPr>
+                <w:rFonts w:ascii="Cambria Math" w:hAnsi="Cambria Math"/>
+              </w:rPr>
+              <w:t>Rp. 200.000</w:t>
             </w:r>
           </w:p>
         </w:tc>
@@ -13772,21 +13515,7 @@
               <w:rPr>
                 <w:rFonts w:ascii="Cambria Math" w:hAnsi="Cambria Math"/>
               </w:rPr>
-              <w:t xml:space="preserve"> </w:t>
-            </w:r>
-            <w:proofErr w:type="spellStart"/>
-            <w:r>
-              <w:rPr>
-                <w:rFonts w:ascii="Cambria Math" w:hAnsi="Cambria Math"/>
-              </w:rPr>
-              <w:t>Halaman</w:t>
-            </w:r>
-            <w:proofErr w:type="spellEnd"/>
-            <w:r>
-              <w:rPr>
-                <w:rFonts w:ascii="Cambria Math" w:hAnsi="Cambria Math"/>
-              </w:rPr>
-              <w:t xml:space="preserve"> User</w:t>
+              <w:t xml:space="preserve"> Halaman User</w:t>
             </w:r>
           </w:p>
         </w:tc>
@@ -13854,19 +13583,11 @@
                 <w:rFonts w:ascii="Cambria Math" w:hAnsi="Cambria Math"/>
               </w:rPr>
             </w:pPr>
-            <w:proofErr w:type="spellStart"/>
-            <w:r>
-              <w:rPr>
-                <w:rFonts w:ascii="Cambria Math" w:hAnsi="Cambria Math"/>
-              </w:rPr>
-              <w:t>Rp</w:t>
-            </w:r>
-            <w:proofErr w:type="spellEnd"/>
-            <w:r>
-              <w:rPr>
-                <w:rFonts w:ascii="Cambria Math" w:hAnsi="Cambria Math"/>
-              </w:rPr>
-              <w:t>. 100.000/ Hari</w:t>
+            <w:r>
+              <w:rPr>
+                <w:rFonts w:ascii="Cambria Math" w:hAnsi="Cambria Math"/>
+              </w:rPr>
+              <w:t>Rp. 100.000/ Hari</w:t>
             </w:r>
           </w:p>
         </w:tc>
@@ -13886,19 +13607,11 @@
                 <w:rFonts w:ascii="Cambria Math" w:hAnsi="Cambria Math"/>
               </w:rPr>
             </w:pPr>
-            <w:proofErr w:type="spellStart"/>
-            <w:r>
-              <w:rPr>
-                <w:rFonts w:ascii="Cambria Math" w:hAnsi="Cambria Math"/>
-              </w:rPr>
-              <w:t>Rp</w:t>
-            </w:r>
-            <w:proofErr w:type="spellEnd"/>
-            <w:r>
-              <w:rPr>
-                <w:rFonts w:ascii="Cambria Math" w:hAnsi="Cambria Math"/>
-              </w:rPr>
-              <w:t>. 300.000</w:t>
+            <w:r>
+              <w:rPr>
+                <w:rFonts w:ascii="Cambria Math" w:hAnsi="Cambria Math"/>
+              </w:rPr>
+              <w:t>Rp. 300.000</w:t>
             </w:r>
           </w:p>
         </w:tc>
@@ -13915,19 +13628,11 @@
                 <w:rFonts w:ascii="Cambria Math" w:hAnsi="Cambria Math"/>
               </w:rPr>
             </w:pPr>
-            <w:proofErr w:type="spellStart"/>
-            <w:r>
-              <w:rPr>
-                <w:rFonts w:ascii="Cambria Math" w:hAnsi="Cambria Math"/>
-              </w:rPr>
-              <w:t>Rp</w:t>
-            </w:r>
-            <w:proofErr w:type="spellEnd"/>
-            <w:r>
-              <w:rPr>
-                <w:rFonts w:ascii="Cambria Math" w:hAnsi="Cambria Math"/>
-              </w:rPr>
-              <w:t>. 1.500.000</w:t>
+            <w:r>
+              <w:rPr>
+                <w:rFonts w:ascii="Cambria Math" w:hAnsi="Cambria Math"/>
+              </w:rPr>
+              <w:t>Rp. 1.500.000</w:t>
             </w:r>
           </w:p>
         </w:tc>
@@ -13991,21 +13696,7 @@
               <w:rPr>
                 <w:rFonts w:ascii="Cambria Math" w:hAnsi="Cambria Math"/>
               </w:rPr>
-              <w:t xml:space="preserve"> </w:t>
-            </w:r>
-            <w:proofErr w:type="spellStart"/>
-            <w:r>
-              <w:rPr>
-                <w:rFonts w:ascii="Cambria Math" w:hAnsi="Cambria Math"/>
-              </w:rPr>
-              <w:t>Halaman</w:t>
-            </w:r>
-            <w:proofErr w:type="spellEnd"/>
-            <w:r>
-              <w:rPr>
-                <w:rFonts w:ascii="Cambria Math" w:hAnsi="Cambria Math"/>
-              </w:rPr>
-              <w:t xml:space="preserve"> Admin</w:t>
+              <w:t xml:space="preserve"> Halaman Admin</w:t>
             </w:r>
           </w:p>
         </w:tc>
@@ -14073,19 +13764,11 @@
                 <w:rFonts w:ascii="Cambria Math" w:hAnsi="Cambria Math"/>
               </w:rPr>
             </w:pPr>
-            <w:proofErr w:type="spellStart"/>
-            <w:r>
-              <w:rPr>
-                <w:rFonts w:ascii="Cambria Math" w:hAnsi="Cambria Math"/>
-              </w:rPr>
-              <w:t>Rp</w:t>
-            </w:r>
-            <w:proofErr w:type="spellEnd"/>
-            <w:r>
-              <w:rPr>
-                <w:rFonts w:ascii="Cambria Math" w:hAnsi="Cambria Math"/>
-              </w:rPr>
-              <w:t>. 100.000/ Hari</w:t>
+            <w:r>
+              <w:rPr>
+                <w:rFonts w:ascii="Cambria Math" w:hAnsi="Cambria Math"/>
+              </w:rPr>
+              <w:t>Rp. 100.000/ Hari</w:t>
             </w:r>
           </w:p>
         </w:tc>
@@ -14105,19 +13788,11 @@
                 <w:rFonts w:ascii="Cambria Math" w:hAnsi="Cambria Math"/>
               </w:rPr>
             </w:pPr>
-            <w:proofErr w:type="spellStart"/>
-            <w:r>
-              <w:rPr>
-                <w:rFonts w:ascii="Cambria Math" w:hAnsi="Cambria Math"/>
-              </w:rPr>
-              <w:t>Rp</w:t>
-            </w:r>
-            <w:proofErr w:type="spellEnd"/>
-            <w:r>
-              <w:rPr>
-                <w:rFonts w:ascii="Cambria Math" w:hAnsi="Cambria Math"/>
-              </w:rPr>
-              <w:t>. 300.000</w:t>
+            <w:r>
+              <w:rPr>
+                <w:rFonts w:ascii="Cambria Math" w:hAnsi="Cambria Math"/>
+              </w:rPr>
+              <w:t>Rp. 300.000</w:t>
             </w:r>
           </w:p>
         </w:tc>
@@ -14134,19 +13809,11 @@
                 <w:rFonts w:ascii="Cambria Math" w:hAnsi="Cambria Math"/>
               </w:rPr>
             </w:pPr>
-            <w:proofErr w:type="spellStart"/>
-            <w:r>
-              <w:rPr>
-                <w:rFonts w:ascii="Cambria Math" w:hAnsi="Cambria Math"/>
-              </w:rPr>
-              <w:t>Rp</w:t>
-            </w:r>
-            <w:proofErr w:type="spellEnd"/>
-            <w:r>
-              <w:rPr>
-                <w:rFonts w:ascii="Cambria Math" w:hAnsi="Cambria Math"/>
-              </w:rPr>
-              <w:t>. 1.500.000</w:t>
+            <w:r>
+              <w:rPr>
+                <w:rFonts w:ascii="Cambria Math" w:hAnsi="Cambria Math"/>
+              </w:rPr>
+              <w:t>Rp. 1.500.000</w:t>
             </w:r>
           </w:p>
         </w:tc>
@@ -14333,19 +14000,11 @@
                 <w:rFonts w:ascii="Cambria Math" w:hAnsi="Cambria Math"/>
               </w:rPr>
             </w:pPr>
-            <w:proofErr w:type="spellStart"/>
-            <w:r>
-              <w:rPr>
-                <w:rFonts w:ascii="Cambria Math" w:hAnsi="Cambria Math"/>
-              </w:rPr>
-              <w:t>Rp</w:t>
-            </w:r>
-            <w:proofErr w:type="spellEnd"/>
-            <w:r>
-              <w:rPr>
-                <w:rFonts w:ascii="Cambria Math" w:hAnsi="Cambria Math"/>
-              </w:rPr>
-              <w:t>. 100.000/ Hari</w:t>
+            <w:r>
+              <w:rPr>
+                <w:rFonts w:ascii="Cambria Math" w:hAnsi="Cambria Math"/>
+              </w:rPr>
+              <w:t>Rp. 100.000/ Hari</w:t>
             </w:r>
           </w:p>
         </w:tc>
@@ -14365,19 +14024,11 @@
                 <w:rFonts w:ascii="Cambria Math" w:hAnsi="Cambria Math"/>
               </w:rPr>
             </w:pPr>
-            <w:proofErr w:type="spellStart"/>
-            <w:r>
-              <w:rPr>
-                <w:rFonts w:ascii="Cambria Math" w:hAnsi="Cambria Math"/>
-              </w:rPr>
-              <w:t>Rp</w:t>
-            </w:r>
-            <w:proofErr w:type="spellEnd"/>
-            <w:r>
-              <w:rPr>
-                <w:rFonts w:ascii="Cambria Math" w:hAnsi="Cambria Math"/>
-              </w:rPr>
-              <w:t xml:space="preserve"> .500.000</w:t>
+            <w:r>
+              <w:rPr>
+                <w:rFonts w:ascii="Cambria Math" w:hAnsi="Cambria Math"/>
+              </w:rPr>
+              <w:t>Rp .500.000</w:t>
             </w:r>
           </w:p>
         </w:tc>
@@ -14394,19 +14045,11 @@
                 <w:rFonts w:ascii="Cambria Math" w:hAnsi="Cambria Math"/>
               </w:rPr>
             </w:pPr>
-            <w:proofErr w:type="spellStart"/>
-            <w:r>
-              <w:rPr>
-                <w:rFonts w:ascii="Cambria Math" w:hAnsi="Cambria Math"/>
-              </w:rPr>
-              <w:t>Rp</w:t>
-            </w:r>
-            <w:proofErr w:type="spellEnd"/>
-            <w:r>
-              <w:rPr>
-                <w:rFonts w:ascii="Cambria Math" w:hAnsi="Cambria Math"/>
-              </w:rPr>
-              <w:t>. 2.500.000</w:t>
+            <w:r>
+              <w:rPr>
+                <w:rFonts w:ascii="Cambria Math" w:hAnsi="Cambria Math"/>
+              </w:rPr>
+              <w:t>Rp. 2.500.000</w:t>
             </w:r>
           </w:p>
         </w:tc>
@@ -14515,19 +14158,11 @@
                 <w:rFonts w:ascii="Cambria Math" w:hAnsi="Cambria Math"/>
               </w:rPr>
             </w:pPr>
-            <w:proofErr w:type="spellStart"/>
-            <w:r>
-              <w:rPr>
-                <w:rFonts w:ascii="Cambria Math" w:hAnsi="Cambria Math"/>
-              </w:rPr>
-              <w:t>Rp</w:t>
-            </w:r>
-            <w:proofErr w:type="spellEnd"/>
-            <w:r>
-              <w:rPr>
-                <w:rFonts w:ascii="Cambria Math" w:hAnsi="Cambria Math"/>
-              </w:rPr>
-              <w:t>. 100.000/ Hari</w:t>
+            <w:r>
+              <w:rPr>
+                <w:rFonts w:ascii="Cambria Math" w:hAnsi="Cambria Math"/>
+              </w:rPr>
+              <w:t>Rp. 100.000/ Hari</w:t>
             </w:r>
           </w:p>
         </w:tc>
@@ -14547,19 +14182,11 @@
                 <w:rFonts w:ascii="Cambria Math" w:hAnsi="Cambria Math"/>
               </w:rPr>
             </w:pPr>
-            <w:proofErr w:type="spellStart"/>
-            <w:r>
-              <w:rPr>
-                <w:rFonts w:ascii="Cambria Math" w:hAnsi="Cambria Math"/>
-              </w:rPr>
-              <w:t>Rp</w:t>
-            </w:r>
-            <w:proofErr w:type="spellEnd"/>
-            <w:r>
-              <w:rPr>
-                <w:rFonts w:ascii="Cambria Math" w:hAnsi="Cambria Math"/>
-              </w:rPr>
-              <w:t>. 300.000</w:t>
+            <w:r>
+              <w:rPr>
+                <w:rFonts w:ascii="Cambria Math" w:hAnsi="Cambria Math"/>
+              </w:rPr>
+              <w:t>Rp. 300.000</w:t>
             </w:r>
           </w:p>
         </w:tc>
@@ -14576,19 +14203,11 @@
                 <w:rFonts w:ascii="Cambria Math" w:hAnsi="Cambria Math"/>
               </w:rPr>
             </w:pPr>
-            <w:proofErr w:type="spellStart"/>
-            <w:r>
-              <w:rPr>
-                <w:rFonts w:ascii="Cambria Math" w:hAnsi="Cambria Math"/>
-              </w:rPr>
-              <w:t>Rp</w:t>
-            </w:r>
-            <w:proofErr w:type="spellEnd"/>
-            <w:r>
-              <w:rPr>
-                <w:rFonts w:ascii="Cambria Math" w:hAnsi="Cambria Math"/>
-              </w:rPr>
-              <w:t>. 600.000</w:t>
+            <w:r>
+              <w:rPr>
+                <w:rFonts w:ascii="Cambria Math" w:hAnsi="Cambria Math"/>
+              </w:rPr>
+              <w:t>Rp. 600.000</w:t>
             </w:r>
           </w:p>
         </w:tc>
@@ -14748,19 +14367,11 @@
                 <w:rFonts w:ascii="Cambria Math" w:hAnsi="Cambria Math"/>
               </w:rPr>
             </w:pPr>
-            <w:proofErr w:type="spellStart"/>
-            <w:r>
-              <w:rPr>
-                <w:rFonts w:ascii="Cambria Math" w:hAnsi="Cambria Math"/>
-              </w:rPr>
-              <w:t>Rp</w:t>
-            </w:r>
-            <w:proofErr w:type="spellEnd"/>
-            <w:r>
-              <w:rPr>
-                <w:rFonts w:ascii="Cambria Math" w:hAnsi="Cambria Math"/>
-              </w:rPr>
-              <w:t>. 11.500.000</w:t>
+            <w:r>
+              <w:rPr>
+                <w:rFonts w:ascii="Cambria Math" w:hAnsi="Cambria Math"/>
+              </w:rPr>
+              <w:t>Rp. 11.500.000</w:t>
             </w:r>
           </w:p>
         </w:tc>
@@ -14796,19 +14407,11 @@
                 <w:rFonts w:ascii="Cambria Math" w:hAnsi="Cambria Math"/>
               </w:rPr>
             </w:pPr>
-            <w:proofErr w:type="spellStart"/>
-            <w:r>
-              <w:rPr>
-                <w:rFonts w:ascii="Cambria Math" w:hAnsi="Cambria Math"/>
-              </w:rPr>
-              <w:t>Harga</w:t>
-            </w:r>
-            <w:proofErr w:type="spellEnd"/>
-            <w:r>
-              <w:rPr>
-                <w:rFonts w:ascii="Cambria Math" w:hAnsi="Cambria Math"/>
-              </w:rPr>
-              <w:t xml:space="preserve"> </w:t>
+            <w:r>
+              <w:rPr>
+                <w:rFonts w:ascii="Cambria Math" w:hAnsi="Cambria Math"/>
+              </w:rPr>
+              <w:t xml:space="preserve">Harga </w:t>
             </w:r>
             <w:proofErr w:type="spellStart"/>
             <w:r>
@@ -14906,19 +14509,11 @@
                 <w:rFonts w:ascii="Cambria Math" w:hAnsi="Cambria Math"/>
               </w:rPr>
             </w:pPr>
-            <w:proofErr w:type="spellStart"/>
-            <w:r>
-              <w:rPr>
-                <w:rFonts w:ascii="Cambria Math" w:hAnsi="Cambria Math"/>
-              </w:rPr>
-              <w:t>Rp</w:t>
-            </w:r>
-            <w:proofErr w:type="spellEnd"/>
-            <w:r>
-              <w:rPr>
-                <w:rFonts w:ascii="Cambria Math" w:hAnsi="Cambria Math"/>
-              </w:rPr>
-              <w:t>. 27.500.000</w:t>
+            <w:r>
+              <w:rPr>
+                <w:rFonts w:ascii="Cambria Math" w:hAnsi="Cambria Math"/>
+              </w:rPr>
+              <w:t>Rp. 27.500.000</w:t>
             </w:r>
           </w:p>
         </w:tc>
@@ -15092,19 +14687,11 @@
                 <w:rFonts w:ascii="Cambria Math" w:hAnsi="Cambria Math"/>
               </w:rPr>
             </w:pPr>
-            <w:proofErr w:type="spellStart"/>
-            <w:r>
-              <w:rPr>
-                <w:rFonts w:ascii="Cambria Math" w:hAnsi="Cambria Math"/>
-              </w:rPr>
-              <w:t>Rp</w:t>
-            </w:r>
-            <w:proofErr w:type="spellEnd"/>
-            <w:r>
-              <w:rPr>
-                <w:rFonts w:ascii="Cambria Math" w:hAnsi="Cambria Math"/>
-              </w:rPr>
-              <w:t>. 16.000.000</w:t>
+            <w:r>
+              <w:rPr>
+                <w:rFonts w:ascii="Cambria Math" w:hAnsi="Cambria Math"/>
+              </w:rPr>
+              <w:t>Rp. 16.000.000</w:t>
             </w:r>
           </w:p>
         </w:tc>
@@ -15600,16 +15187,8 @@
               <w:rPr>
                 <w:rFonts w:asciiTheme="majorHAnsi" w:hAnsiTheme="majorHAnsi"/>
               </w:rPr>
-              <w:t xml:space="preserve">Juan </w:t>
-            </w:r>
-            <w:proofErr w:type="spellStart"/>
-            <w:r>
-              <w:rPr>
-                <w:rFonts w:asciiTheme="majorHAnsi" w:hAnsiTheme="majorHAnsi"/>
-              </w:rPr>
-              <w:t>Lazuardo</w:t>
-            </w:r>
-            <w:proofErr w:type="spellEnd"/>
+              <w:t>Juan Lazuardo</w:t>
+            </w:r>
           </w:p>
         </w:tc>
         <w:tc>
@@ -15629,21 +15208,7 @@
               <w:rPr>
                 <w:rFonts w:asciiTheme="majorHAnsi" w:hAnsiTheme="majorHAnsi"/>
               </w:rPr>
-              <w:t xml:space="preserve">Juan </w:t>
-            </w:r>
-            <w:proofErr w:type="spellStart"/>
-            <w:r>
-              <w:rPr>
-                <w:rFonts w:asciiTheme="majorHAnsi" w:hAnsiTheme="majorHAnsi"/>
-              </w:rPr>
-              <w:t>Lazuardo</w:t>
-            </w:r>
-            <w:proofErr w:type="spellEnd"/>
-            <w:r>
-              <w:rPr>
-                <w:rFonts w:asciiTheme="majorHAnsi" w:hAnsiTheme="majorHAnsi"/>
-              </w:rPr>
-              <w:t xml:space="preserve">, </w:t>
+              <w:t xml:space="preserve">Juan Lazuardo, </w:t>
             </w:r>
             <w:proofErr w:type="spellStart"/>
             <w:r>
@@ -15981,16 +15546,8 @@
               <w:rPr>
                 <w:rFonts w:asciiTheme="majorHAnsi" w:hAnsiTheme="majorHAnsi"/>
               </w:rPr>
-              <w:t xml:space="preserve">Juan </w:t>
-            </w:r>
-            <w:proofErr w:type="spellStart"/>
-            <w:r>
-              <w:rPr>
-                <w:rFonts w:asciiTheme="majorHAnsi" w:hAnsiTheme="majorHAnsi"/>
-              </w:rPr>
-              <w:t>Lazuardo</w:t>
-            </w:r>
-            <w:proofErr w:type="spellEnd"/>
+              <w:t>Juan Lazuardo</w:t>
+            </w:r>
           </w:p>
         </w:tc>
         <w:tc>
@@ -16010,21 +15567,7 @@
               <w:rPr>
                 <w:rFonts w:asciiTheme="majorHAnsi" w:hAnsiTheme="majorHAnsi"/>
               </w:rPr>
-              <w:t xml:space="preserve">Juan </w:t>
-            </w:r>
-            <w:proofErr w:type="spellStart"/>
-            <w:r>
-              <w:rPr>
-                <w:rFonts w:asciiTheme="majorHAnsi" w:hAnsiTheme="majorHAnsi"/>
-              </w:rPr>
-              <w:t>Lazuardo</w:t>
-            </w:r>
-            <w:proofErr w:type="spellEnd"/>
-            <w:r>
-              <w:rPr>
-                <w:rFonts w:asciiTheme="majorHAnsi" w:hAnsiTheme="majorHAnsi"/>
-              </w:rPr>
-              <w:t xml:space="preserve">, </w:t>
+              <w:t xml:space="preserve">Juan Lazuardo, </w:t>
             </w:r>
             <w:proofErr w:type="spellStart"/>
             <w:r>
@@ -16256,14 +15799,85 @@
               <w:rPr>
                 <w:rFonts w:asciiTheme="majorHAnsi" w:hAnsiTheme="majorHAnsi"/>
               </w:rPr>
-              <w:t xml:space="preserve"> ERD dan </w:t>
-            </w:r>
-            <w:proofErr w:type="spellStart"/>
-            <w:r>
-              <w:rPr>
-                <w:rFonts w:asciiTheme="majorHAnsi" w:hAnsiTheme="majorHAnsi"/>
-              </w:rPr>
-              <w:t>Skema</w:t>
+              <w:t xml:space="preserve"> ERD dan Skema </w:t>
+            </w:r>
+            <w:proofErr w:type="spellStart"/>
+            <w:r>
+              <w:rPr>
+                <w:rFonts w:asciiTheme="majorHAnsi" w:hAnsiTheme="majorHAnsi"/>
+              </w:rPr>
+              <w:t>Relasi</w:t>
+            </w:r>
+            <w:proofErr w:type="spellEnd"/>
+          </w:p>
+        </w:tc>
+        <w:tc>
+          <w:tcPr>
+            <w:tcW w:w="1204" w:type="dxa"/>
+          </w:tcPr>
+          <w:p>
+            <w:pPr>
+              <w:pStyle w:val="ListParagraph"/>
+              <w:ind w:left="0"/>
+              <w:jc w:val="both"/>
+              <w:rPr>
+                <w:rFonts w:asciiTheme="majorHAnsi" w:hAnsiTheme="majorHAnsi"/>
+              </w:rPr>
+            </w:pPr>
+            <w:r>
+              <w:rPr>
+                <w:rFonts w:asciiTheme="majorHAnsi" w:hAnsiTheme="majorHAnsi"/>
+              </w:rPr>
+              <w:t>7 dan 9 Mei 2020</w:t>
+            </w:r>
+          </w:p>
+        </w:tc>
+        <w:tc>
+          <w:tcPr>
+            <w:tcW w:w="1559" w:type="dxa"/>
+          </w:tcPr>
+          <w:p>
+            <w:pPr>
+              <w:pStyle w:val="ListParagraph"/>
+              <w:ind w:left="0"/>
+              <w:jc w:val="both"/>
+              <w:rPr>
+                <w:rFonts w:asciiTheme="majorHAnsi" w:hAnsiTheme="majorHAnsi"/>
+              </w:rPr>
+            </w:pPr>
+            <w:r>
+              <w:rPr>
+                <w:rFonts w:asciiTheme="majorHAnsi" w:hAnsiTheme="majorHAnsi"/>
+              </w:rPr>
+              <w:t>Juan Lazuardo</w:t>
+            </w:r>
+          </w:p>
+        </w:tc>
+        <w:tc>
+          <w:tcPr>
+            <w:tcW w:w="1276" w:type="dxa"/>
+          </w:tcPr>
+          <w:p>
+            <w:pPr>
+              <w:pStyle w:val="ListParagraph"/>
+              <w:ind w:left="0"/>
+              <w:jc w:val="both"/>
+              <w:rPr>
+                <w:rFonts w:asciiTheme="majorHAnsi" w:hAnsiTheme="majorHAnsi"/>
+              </w:rPr>
+            </w:pPr>
+            <w:r>
+              <w:rPr>
+                <w:rFonts w:asciiTheme="majorHAnsi" w:hAnsiTheme="majorHAnsi"/>
+              </w:rPr>
+              <w:t xml:space="preserve">Juan Lazuardo, </w:t>
+            </w:r>
+            <w:proofErr w:type="spellStart"/>
+            <w:r>
+              <w:rPr>
+                <w:rFonts w:asciiTheme="majorHAnsi" w:hAnsiTheme="majorHAnsi"/>
+              </w:rPr>
+              <w:t>Hafidh</w:t>
             </w:r>
             <w:proofErr w:type="spellEnd"/>
             <w:r>
@@ -16277,14 +15891,62 @@
               <w:rPr>
                 <w:rFonts w:asciiTheme="majorHAnsi" w:hAnsiTheme="majorHAnsi"/>
               </w:rPr>
-              <w:t>Relasi</w:t>
-            </w:r>
-            <w:proofErr w:type="spellEnd"/>
-          </w:p>
-        </w:tc>
-        <w:tc>
-          <w:tcPr>
-            <w:tcW w:w="1204" w:type="dxa"/>
+              <w:t>Fajar</w:t>
+            </w:r>
+            <w:proofErr w:type="spellEnd"/>
+            <w:r>
+              <w:rPr>
+                <w:rFonts w:asciiTheme="majorHAnsi" w:hAnsiTheme="majorHAnsi"/>
+              </w:rPr>
+              <w:t xml:space="preserve">, </w:t>
+            </w:r>
+            <w:proofErr w:type="spellStart"/>
+            <w:r>
+              <w:rPr>
+                <w:rFonts w:asciiTheme="majorHAnsi" w:hAnsiTheme="majorHAnsi"/>
+              </w:rPr>
+              <w:t>Nofrizal</w:t>
+            </w:r>
+            <w:proofErr w:type="spellEnd"/>
+            <w:r>
+              <w:rPr>
+                <w:rFonts w:asciiTheme="majorHAnsi" w:hAnsiTheme="majorHAnsi"/>
+              </w:rPr>
+              <w:t xml:space="preserve">, Iqbal </w:t>
+            </w:r>
+            <w:proofErr w:type="spellStart"/>
+            <w:r>
+              <w:rPr>
+                <w:rFonts w:asciiTheme="majorHAnsi" w:hAnsiTheme="majorHAnsi"/>
+              </w:rPr>
+              <w:t>Atma</w:t>
+            </w:r>
+            <w:proofErr w:type="spellEnd"/>
+            <w:r>
+              <w:rPr>
+                <w:rFonts w:asciiTheme="majorHAnsi" w:hAnsiTheme="majorHAnsi"/>
+              </w:rPr>
+              <w:t xml:space="preserve"> </w:t>
+            </w:r>
+            <w:proofErr w:type="spellStart"/>
+            <w:r>
+              <w:rPr>
+                <w:rFonts w:asciiTheme="majorHAnsi" w:hAnsiTheme="majorHAnsi"/>
+              </w:rPr>
+              <w:t>Muliawan</w:t>
+            </w:r>
+            <w:proofErr w:type="spellEnd"/>
+            <w:r>
+              <w:rPr>
+                <w:rFonts w:asciiTheme="majorHAnsi" w:hAnsiTheme="majorHAnsi"/>
+              </w:rPr>
+              <w:t>, Aditya.</w:t>
+            </w:r>
+          </w:p>
+        </w:tc>
+        <w:tc>
+          <w:tcPr>
+            <w:tcW w:w="1275" w:type="dxa"/>
           </w:tcPr>
           <w:p>
             <w:pPr>
@@ -16295,17 +15957,75 @@
                 <w:rFonts w:asciiTheme="majorHAnsi" w:hAnsiTheme="majorHAnsi"/>
               </w:rPr>
             </w:pPr>
-            <w:r>
-              <w:rPr>
-                <w:rFonts w:asciiTheme="majorHAnsi" w:hAnsiTheme="majorHAnsi"/>
-              </w:rPr>
-              <w:t>7 dan 9 Mei 2020</w:t>
-            </w:r>
-          </w:p>
-        </w:tc>
-        <w:tc>
-          <w:tcPr>
-            <w:tcW w:w="1559" w:type="dxa"/>
+            <w:proofErr w:type="spellStart"/>
+            <w:r>
+              <w:rPr>
+                <w:rFonts w:asciiTheme="majorHAnsi" w:hAnsiTheme="majorHAnsi"/>
+              </w:rPr>
+              <w:t>Fungsionalitas</w:t>
+            </w:r>
+            <w:proofErr w:type="spellEnd"/>
+            <w:r>
+              <w:rPr>
+                <w:rFonts w:asciiTheme="majorHAnsi" w:hAnsiTheme="majorHAnsi"/>
+              </w:rPr>
+              <w:t xml:space="preserve"> </w:t>
+            </w:r>
+            <w:proofErr w:type="spellStart"/>
+            <w:r>
+              <w:rPr>
+                <w:rFonts w:asciiTheme="majorHAnsi" w:hAnsiTheme="majorHAnsi"/>
+              </w:rPr>
+              <w:t>dari</w:t>
+            </w:r>
+            <w:proofErr w:type="spellEnd"/>
+            <w:r>
+              <w:rPr>
+                <w:rFonts w:asciiTheme="majorHAnsi" w:hAnsiTheme="majorHAnsi"/>
+              </w:rPr>
+              <w:t xml:space="preserve"> </w:t>
+            </w:r>
+            <w:proofErr w:type="spellStart"/>
+            <w:r>
+              <w:rPr>
+                <w:rFonts w:asciiTheme="majorHAnsi" w:hAnsiTheme="majorHAnsi"/>
+              </w:rPr>
+              <w:t>websita</w:t>
+            </w:r>
+            <w:proofErr w:type="spellEnd"/>
+            <w:r>
+              <w:rPr>
+                <w:rFonts w:asciiTheme="majorHAnsi" w:hAnsiTheme="majorHAnsi"/>
+              </w:rPr>
+              <w:t xml:space="preserve"> yang </w:t>
+            </w:r>
+            <w:proofErr w:type="spellStart"/>
+            <w:r>
+              <w:rPr>
+                <w:rFonts w:asciiTheme="majorHAnsi" w:hAnsiTheme="majorHAnsi"/>
+              </w:rPr>
+              <w:t>akan</w:t>
+            </w:r>
+            <w:proofErr w:type="spellEnd"/>
+            <w:r>
+              <w:rPr>
+                <w:rFonts w:asciiTheme="majorHAnsi" w:hAnsiTheme="majorHAnsi"/>
+              </w:rPr>
+              <w:t xml:space="preserve"> </w:t>
+            </w:r>
+            <w:proofErr w:type="spellStart"/>
+            <w:r>
+              <w:rPr>
+                <w:rFonts w:asciiTheme="majorHAnsi" w:hAnsiTheme="majorHAnsi"/>
+              </w:rPr>
+              <w:t>dibangun</w:t>
+            </w:r>
+            <w:proofErr w:type="spellEnd"/>
+          </w:p>
+        </w:tc>
+        <w:tc>
+          <w:tcPr>
+            <w:tcW w:w="1276" w:type="dxa"/>
           </w:tcPr>
           <w:p>
             <w:pPr>
@@ -16320,234 +16040,7 @@
               <w:rPr>
                 <w:rFonts w:asciiTheme="majorHAnsi" w:hAnsiTheme="majorHAnsi"/>
               </w:rPr>
-              <w:t xml:space="preserve">Juan </w:t>
-            </w:r>
-            <w:proofErr w:type="spellStart"/>
-            <w:r>
-              <w:rPr>
-                <w:rFonts w:asciiTheme="majorHAnsi" w:hAnsiTheme="majorHAnsi"/>
-              </w:rPr>
-              <w:t>Lazuardo</w:t>
-            </w:r>
-            <w:proofErr w:type="spellEnd"/>
-          </w:p>
-        </w:tc>
-        <w:tc>
-          <w:tcPr>
-            <w:tcW w:w="1276" w:type="dxa"/>
-          </w:tcPr>
-          <w:p>
-            <w:pPr>
-              <w:pStyle w:val="ListParagraph"/>
-              <w:ind w:left="0"/>
-              <w:jc w:val="both"/>
-              <w:rPr>
-                <w:rFonts w:asciiTheme="majorHAnsi" w:hAnsiTheme="majorHAnsi"/>
-              </w:rPr>
-            </w:pPr>
-            <w:r>
-              <w:rPr>
-                <w:rFonts w:asciiTheme="majorHAnsi" w:hAnsiTheme="majorHAnsi"/>
-              </w:rPr>
-              <w:t xml:space="preserve">Juan </w:t>
-            </w:r>
-            <w:proofErr w:type="spellStart"/>
-            <w:r>
-              <w:rPr>
-                <w:rFonts w:asciiTheme="majorHAnsi" w:hAnsiTheme="majorHAnsi"/>
-              </w:rPr>
-              <w:t>Lazuardo</w:t>
-            </w:r>
-            <w:proofErr w:type="spellEnd"/>
-            <w:r>
-              <w:rPr>
-                <w:rFonts w:asciiTheme="majorHAnsi" w:hAnsiTheme="majorHAnsi"/>
-              </w:rPr>
-              <w:t xml:space="preserve">, </w:t>
-            </w:r>
-            <w:proofErr w:type="spellStart"/>
-            <w:r>
-              <w:rPr>
-                <w:rFonts w:asciiTheme="majorHAnsi" w:hAnsiTheme="majorHAnsi"/>
-              </w:rPr>
-              <w:t>Hafidh</w:t>
-            </w:r>
-            <w:proofErr w:type="spellEnd"/>
-            <w:r>
-              <w:rPr>
-                <w:rFonts w:asciiTheme="majorHAnsi" w:hAnsiTheme="majorHAnsi"/>
-              </w:rPr>
-              <w:t xml:space="preserve"> </w:t>
-            </w:r>
-            <w:proofErr w:type="spellStart"/>
-            <w:r>
-              <w:rPr>
-                <w:rFonts w:asciiTheme="majorHAnsi" w:hAnsiTheme="majorHAnsi"/>
-              </w:rPr>
-              <w:t>Fajar</w:t>
-            </w:r>
-            <w:proofErr w:type="spellEnd"/>
-            <w:r>
-              <w:rPr>
-                <w:rFonts w:asciiTheme="majorHAnsi" w:hAnsiTheme="majorHAnsi"/>
-              </w:rPr>
-              <w:t xml:space="preserve">, </w:t>
-            </w:r>
-            <w:proofErr w:type="spellStart"/>
-            <w:r>
-              <w:rPr>
-                <w:rFonts w:asciiTheme="majorHAnsi" w:hAnsiTheme="majorHAnsi"/>
-              </w:rPr>
-              <w:t>Nofrizal</w:t>
-            </w:r>
-            <w:proofErr w:type="spellEnd"/>
-            <w:r>
-              <w:rPr>
-                <w:rFonts w:asciiTheme="majorHAnsi" w:hAnsiTheme="majorHAnsi"/>
-              </w:rPr>
-              <w:t xml:space="preserve">, Iqbal </w:t>
-            </w:r>
-            <w:proofErr w:type="spellStart"/>
-            <w:r>
-              <w:rPr>
-                <w:rFonts w:asciiTheme="majorHAnsi" w:hAnsiTheme="majorHAnsi"/>
-              </w:rPr>
-              <w:t>Atma</w:t>
-            </w:r>
-            <w:proofErr w:type="spellEnd"/>
-            <w:r>
-              <w:rPr>
-                <w:rFonts w:asciiTheme="majorHAnsi" w:hAnsiTheme="majorHAnsi"/>
-              </w:rPr>
-              <w:t xml:space="preserve"> </w:t>
-            </w:r>
-            <w:proofErr w:type="spellStart"/>
-            <w:r>
-              <w:rPr>
-                <w:rFonts w:asciiTheme="majorHAnsi" w:hAnsiTheme="majorHAnsi"/>
-              </w:rPr>
-              <w:t>Muliawan</w:t>
-            </w:r>
-            <w:proofErr w:type="spellEnd"/>
-            <w:r>
-              <w:rPr>
-                <w:rFonts w:asciiTheme="majorHAnsi" w:hAnsiTheme="majorHAnsi"/>
-              </w:rPr>
-              <w:t>, Aditya.</w:t>
-            </w:r>
-          </w:p>
-        </w:tc>
-        <w:tc>
-          <w:tcPr>
-            <w:tcW w:w="1275" w:type="dxa"/>
-          </w:tcPr>
-          <w:p>
-            <w:pPr>
-              <w:pStyle w:val="ListParagraph"/>
-              <w:ind w:left="0"/>
-              <w:jc w:val="both"/>
-              <w:rPr>
-                <w:rFonts w:asciiTheme="majorHAnsi" w:hAnsiTheme="majorHAnsi"/>
-              </w:rPr>
-            </w:pPr>
-            <w:proofErr w:type="spellStart"/>
-            <w:r>
-              <w:rPr>
-                <w:rFonts w:asciiTheme="majorHAnsi" w:hAnsiTheme="majorHAnsi"/>
-              </w:rPr>
-              <w:t>Fungsionalitas</w:t>
-            </w:r>
-            <w:proofErr w:type="spellEnd"/>
-            <w:r>
-              <w:rPr>
-                <w:rFonts w:asciiTheme="majorHAnsi" w:hAnsiTheme="majorHAnsi"/>
-              </w:rPr>
-              <w:t xml:space="preserve"> </w:t>
-            </w:r>
-            <w:proofErr w:type="spellStart"/>
-            <w:r>
-              <w:rPr>
-                <w:rFonts w:asciiTheme="majorHAnsi" w:hAnsiTheme="majorHAnsi"/>
-              </w:rPr>
-              <w:t>dari</w:t>
-            </w:r>
-            <w:proofErr w:type="spellEnd"/>
-            <w:r>
-              <w:rPr>
-                <w:rFonts w:asciiTheme="majorHAnsi" w:hAnsiTheme="majorHAnsi"/>
-              </w:rPr>
-              <w:t xml:space="preserve"> </w:t>
-            </w:r>
-            <w:proofErr w:type="spellStart"/>
-            <w:r>
-              <w:rPr>
-                <w:rFonts w:asciiTheme="majorHAnsi" w:hAnsiTheme="majorHAnsi"/>
-              </w:rPr>
-              <w:t>websita</w:t>
-            </w:r>
-            <w:proofErr w:type="spellEnd"/>
-            <w:r>
-              <w:rPr>
-                <w:rFonts w:asciiTheme="majorHAnsi" w:hAnsiTheme="majorHAnsi"/>
-              </w:rPr>
-              <w:t xml:space="preserve"> yang </w:t>
-            </w:r>
-            <w:proofErr w:type="spellStart"/>
-            <w:r>
-              <w:rPr>
-                <w:rFonts w:asciiTheme="majorHAnsi" w:hAnsiTheme="majorHAnsi"/>
-              </w:rPr>
-              <w:t>akan</w:t>
-            </w:r>
-            <w:proofErr w:type="spellEnd"/>
-            <w:r>
-              <w:rPr>
-                <w:rFonts w:asciiTheme="majorHAnsi" w:hAnsiTheme="majorHAnsi"/>
-              </w:rPr>
-              <w:t xml:space="preserve"> </w:t>
-            </w:r>
-            <w:proofErr w:type="spellStart"/>
-            <w:r>
-              <w:rPr>
-                <w:rFonts w:asciiTheme="majorHAnsi" w:hAnsiTheme="majorHAnsi"/>
-              </w:rPr>
-              <w:t>dibangun</w:t>
-            </w:r>
-            <w:proofErr w:type="spellEnd"/>
-          </w:p>
-        </w:tc>
-        <w:tc>
-          <w:tcPr>
-            <w:tcW w:w="1276" w:type="dxa"/>
-          </w:tcPr>
-          <w:p>
-            <w:pPr>
-              <w:pStyle w:val="ListParagraph"/>
-              <w:ind w:left="0"/>
-              <w:jc w:val="both"/>
-              <w:rPr>
-                <w:rFonts w:asciiTheme="majorHAnsi" w:hAnsiTheme="majorHAnsi"/>
-              </w:rPr>
-            </w:pPr>
-            <w:r>
-              <w:rPr>
-                <w:rFonts w:asciiTheme="majorHAnsi" w:hAnsiTheme="majorHAnsi"/>
-              </w:rPr>
-              <w:t xml:space="preserve">ERD dan </w:t>
-            </w:r>
-            <w:proofErr w:type="spellStart"/>
-            <w:r>
-              <w:rPr>
-                <w:rFonts w:asciiTheme="majorHAnsi" w:hAnsiTheme="majorHAnsi"/>
-              </w:rPr>
-              <w:t>Skema</w:t>
-            </w:r>
-            <w:proofErr w:type="spellEnd"/>
-            <w:r>
-              <w:rPr>
-                <w:rFonts w:asciiTheme="majorHAnsi" w:hAnsiTheme="majorHAnsi"/>
-              </w:rPr>
-              <w:t xml:space="preserve"> </w:t>
+              <w:t xml:space="preserve">ERD dan Skema </w:t>
             </w:r>
             <w:proofErr w:type="spellStart"/>
             <w:r>
@@ -16653,16 +16146,8 @@
               <w:rPr>
                 <w:rFonts w:asciiTheme="majorHAnsi" w:hAnsiTheme="majorHAnsi"/>
               </w:rPr>
-              <w:t xml:space="preserve">Juan </w:t>
-            </w:r>
-            <w:proofErr w:type="spellStart"/>
-            <w:r>
-              <w:rPr>
-                <w:rFonts w:asciiTheme="majorHAnsi" w:hAnsiTheme="majorHAnsi"/>
-              </w:rPr>
-              <w:t>Lazuardo</w:t>
-            </w:r>
-            <w:proofErr w:type="spellEnd"/>
+              <w:t>Juan Lazuardo</w:t>
+            </w:r>
           </w:p>
         </w:tc>
         <w:tc>
@@ -16682,21 +16167,7 @@
               <w:rPr>
                 <w:rFonts w:asciiTheme="majorHAnsi" w:hAnsiTheme="majorHAnsi"/>
               </w:rPr>
-              <w:t xml:space="preserve">Juan </w:t>
-            </w:r>
-            <w:proofErr w:type="spellStart"/>
-            <w:r>
-              <w:rPr>
-                <w:rFonts w:asciiTheme="majorHAnsi" w:hAnsiTheme="majorHAnsi"/>
-              </w:rPr>
-              <w:t>Lazuardo</w:t>
-            </w:r>
-            <w:proofErr w:type="spellEnd"/>
-            <w:r>
-              <w:rPr>
-                <w:rFonts w:asciiTheme="majorHAnsi" w:hAnsiTheme="majorHAnsi"/>
-              </w:rPr>
-              <w:t xml:space="preserve">, </w:t>
+              <w:t xml:space="preserve">Juan Lazuardo, </w:t>
             </w:r>
             <w:proofErr w:type="spellStart"/>
             <w:r>
@@ -16902,16 +16373,8 @@
               <w:rPr>
                 <w:rFonts w:asciiTheme="majorHAnsi" w:hAnsiTheme="majorHAnsi"/>
               </w:rPr>
-              <w:t xml:space="preserve">Juan </w:t>
-            </w:r>
-            <w:proofErr w:type="spellStart"/>
-            <w:r>
-              <w:rPr>
-                <w:rFonts w:asciiTheme="majorHAnsi" w:hAnsiTheme="majorHAnsi"/>
-              </w:rPr>
-              <w:t>Lazuardo</w:t>
-            </w:r>
-            <w:proofErr w:type="spellEnd"/>
+              <w:t>Juan Lazuardo</w:t>
+            </w:r>
           </w:p>
         </w:tc>
         <w:tc>
@@ -16931,21 +16394,7 @@
               <w:rPr>
                 <w:rFonts w:asciiTheme="majorHAnsi" w:hAnsiTheme="majorHAnsi"/>
               </w:rPr>
-              <w:t xml:space="preserve">Juan </w:t>
-            </w:r>
-            <w:proofErr w:type="spellStart"/>
-            <w:r>
-              <w:rPr>
-                <w:rFonts w:asciiTheme="majorHAnsi" w:hAnsiTheme="majorHAnsi"/>
-              </w:rPr>
-              <w:t>Lazuardo</w:t>
-            </w:r>
-            <w:proofErr w:type="spellEnd"/>
-            <w:r>
-              <w:rPr>
-                <w:rFonts w:asciiTheme="majorHAnsi" w:hAnsiTheme="majorHAnsi"/>
-              </w:rPr>
-              <w:t xml:space="preserve">, </w:t>
+              <w:t xml:space="preserve">Juan Lazuardo, </w:t>
             </w:r>
             <w:proofErr w:type="spellStart"/>
             <w:r>
@@ -17284,21 +16733,7 @@
               <w:rPr>
                 <w:rFonts w:asciiTheme="majorHAnsi" w:hAnsiTheme="majorHAnsi"/>
               </w:rPr>
-              <w:t xml:space="preserve">Juan </w:t>
-            </w:r>
-            <w:proofErr w:type="spellStart"/>
-            <w:r>
-              <w:rPr>
-                <w:rFonts w:asciiTheme="majorHAnsi" w:hAnsiTheme="majorHAnsi"/>
-              </w:rPr>
-              <w:t>Lazuardo</w:t>
-            </w:r>
-            <w:proofErr w:type="spellEnd"/>
-            <w:r>
-              <w:rPr>
-                <w:rFonts w:asciiTheme="majorHAnsi" w:hAnsiTheme="majorHAnsi"/>
-              </w:rPr>
-              <w:t xml:space="preserve">, </w:t>
+              <w:t xml:space="preserve">Juan Lazuardo, </w:t>
             </w:r>
             <w:proofErr w:type="spellStart"/>
             <w:r>
@@ -17661,21 +17096,7 @@
               <w:rPr>
                 <w:rFonts w:asciiTheme="majorHAnsi" w:hAnsiTheme="majorHAnsi"/>
               </w:rPr>
-              <w:t xml:space="preserve">Juan </w:t>
-            </w:r>
-            <w:proofErr w:type="spellStart"/>
-            <w:r>
-              <w:rPr>
-                <w:rFonts w:asciiTheme="majorHAnsi" w:hAnsiTheme="majorHAnsi"/>
-              </w:rPr>
-              <w:t>Lazuardo</w:t>
-            </w:r>
-            <w:proofErr w:type="spellEnd"/>
-            <w:r>
-              <w:rPr>
-                <w:rFonts w:asciiTheme="majorHAnsi" w:hAnsiTheme="majorHAnsi"/>
-              </w:rPr>
-              <w:t xml:space="preserve">, </w:t>
+              <w:t xml:space="preserve">Juan Lazuardo, </w:t>
             </w:r>
             <w:proofErr w:type="spellStart"/>
             <w:r>
@@ -18002,21 +17423,7 @@
               <w:rPr>
                 <w:rFonts w:asciiTheme="majorHAnsi" w:hAnsiTheme="majorHAnsi"/>
               </w:rPr>
-              <w:t xml:space="preserve">Juan </w:t>
-            </w:r>
-            <w:proofErr w:type="spellStart"/>
-            <w:r>
-              <w:rPr>
-                <w:rFonts w:asciiTheme="majorHAnsi" w:hAnsiTheme="majorHAnsi"/>
-              </w:rPr>
-              <w:t>Lazuardo</w:t>
-            </w:r>
-            <w:proofErr w:type="spellEnd"/>
-            <w:r>
-              <w:rPr>
-                <w:rFonts w:asciiTheme="majorHAnsi" w:hAnsiTheme="majorHAnsi"/>
-              </w:rPr>
-              <w:t xml:space="preserve">, </w:t>
+              <w:t xml:space="preserve">Juan Lazuardo, </w:t>
             </w:r>
             <w:proofErr w:type="spellStart"/>
             <w:r>
@@ -18383,21 +17790,7 @@
               <w:rPr>
                 <w:rFonts w:asciiTheme="majorHAnsi" w:hAnsiTheme="majorHAnsi"/>
               </w:rPr>
-              <w:t xml:space="preserve">Juan </w:t>
-            </w:r>
-            <w:proofErr w:type="spellStart"/>
-            <w:r>
-              <w:rPr>
-                <w:rFonts w:asciiTheme="majorHAnsi" w:hAnsiTheme="majorHAnsi"/>
-              </w:rPr>
-              <w:t>Lazuardo</w:t>
-            </w:r>
-            <w:proofErr w:type="spellEnd"/>
-            <w:r>
-              <w:rPr>
-                <w:rFonts w:asciiTheme="majorHAnsi" w:hAnsiTheme="majorHAnsi"/>
-              </w:rPr>
-              <w:t xml:space="preserve">, </w:t>
+              <w:t xml:space="preserve">Juan Lazuardo, </w:t>
             </w:r>
             <w:proofErr w:type="spellStart"/>
             <w:r>
@@ -18700,21 +18093,7 @@
               <w:rPr>
                 <w:rFonts w:asciiTheme="majorHAnsi" w:hAnsiTheme="majorHAnsi"/>
               </w:rPr>
-              <w:t xml:space="preserve">Juan </w:t>
-            </w:r>
-            <w:proofErr w:type="spellStart"/>
-            <w:r>
-              <w:rPr>
-                <w:rFonts w:asciiTheme="majorHAnsi" w:hAnsiTheme="majorHAnsi"/>
-              </w:rPr>
-              <w:t>Lazuardo</w:t>
-            </w:r>
-            <w:proofErr w:type="spellEnd"/>
-            <w:r>
-              <w:rPr>
-                <w:rFonts w:asciiTheme="majorHAnsi" w:hAnsiTheme="majorHAnsi"/>
-              </w:rPr>
-              <w:t xml:space="preserve">, </w:t>
+              <w:t xml:space="preserve">Juan Lazuardo, </w:t>
             </w:r>
             <w:proofErr w:type="spellStart"/>
             <w:r>
@@ -19143,7 +18522,6 @@
               <w:t xml:space="preserve">, </w:t>
             </w:r>
             <w:proofErr w:type="spellStart"/>
-            <w:proofErr w:type="gramStart"/>
             <w:r>
               <w:rPr>
                 <w:rFonts w:asciiTheme="majorHAnsi" w:hAnsiTheme="majorHAnsi"/>
@@ -19152,7 +18530,6 @@
               <w:t>S.Kom</w:t>
             </w:r>
             <w:proofErr w:type="spellEnd"/>
-            <w:proofErr w:type="gramEnd"/>
             <w:r>
               <w:rPr>
                 <w:rFonts w:asciiTheme="majorHAnsi" w:hAnsiTheme="majorHAnsi"/>
@@ -19802,23 +19179,7 @@
                 <w:rFonts w:asciiTheme="majorHAnsi" w:hAnsiTheme="majorHAnsi"/>
                 <w:sz w:val="24"/>
               </w:rPr>
-              <w:t xml:space="preserve"> ERD dan </w:t>
-            </w:r>
-            <w:proofErr w:type="spellStart"/>
-            <w:r>
-              <w:rPr>
-                <w:rFonts w:asciiTheme="majorHAnsi" w:hAnsiTheme="majorHAnsi"/>
-                <w:sz w:val="24"/>
-              </w:rPr>
-              <w:t>Skema</w:t>
-            </w:r>
-            <w:proofErr w:type="spellEnd"/>
-            <w:r>
-              <w:rPr>
-                <w:rFonts w:asciiTheme="majorHAnsi" w:hAnsiTheme="majorHAnsi"/>
-                <w:sz w:val="24"/>
-              </w:rPr>
-              <w:t xml:space="preserve"> </w:t>
+              <w:t xml:space="preserve"> ERD dan Skema </w:t>
             </w:r>
             <w:proofErr w:type="spellStart"/>
             <w:r>
@@ -19987,21 +19348,12 @@
                 <w:sz w:val="24"/>
               </w:rPr>
             </w:pPr>
-            <w:proofErr w:type="spellStart"/>
             <w:r>
               <w:rPr>
                 <w:rFonts w:asciiTheme="majorHAnsi" w:hAnsiTheme="majorHAnsi"/>
                 <w:sz w:val="24"/>
               </w:rPr>
-              <w:t>Desain</w:t>
-            </w:r>
-            <w:proofErr w:type="spellEnd"/>
-            <w:r>
-              <w:rPr>
-                <w:rFonts w:asciiTheme="majorHAnsi" w:hAnsiTheme="majorHAnsi"/>
-                <w:sz w:val="24"/>
-              </w:rPr>
-              <w:t xml:space="preserve"> </w:t>
+              <w:t xml:space="preserve">Desain </w:t>
             </w:r>
             <w:proofErr w:type="spellStart"/>
             <w:r>
@@ -21940,21 +21292,7 @@
               <w:rPr>
                 <w:rFonts w:ascii="Times New Roman" w:hAnsi="Times New Roman" w:cs="Times New Roman"/>
               </w:rPr>
-              <w:t xml:space="preserve"> ERD dan </w:t>
-            </w:r>
-            <w:proofErr w:type="spellStart"/>
-            <w:r>
-              <w:rPr>
-                <w:rFonts w:ascii="Times New Roman" w:hAnsi="Times New Roman" w:cs="Times New Roman"/>
-              </w:rPr>
-              <w:t>Skema</w:t>
-            </w:r>
-            <w:proofErr w:type="spellEnd"/>
-            <w:r>
-              <w:rPr>
-                <w:rFonts w:ascii="Times New Roman" w:hAnsi="Times New Roman" w:cs="Times New Roman"/>
-              </w:rPr>
-              <w:t xml:space="preserve"> </w:t>
+              <w:t xml:space="preserve"> ERD dan Skema </w:t>
             </w:r>
             <w:proofErr w:type="spellStart"/>
             <w:r>
@@ -22837,21 +22175,7 @@
               <w:rPr>
                 <w:rFonts w:ascii="Times New Roman" w:hAnsi="Times New Roman" w:cs="Times New Roman"/>
               </w:rPr>
-              <w:t xml:space="preserve"> </w:t>
-            </w:r>
-            <w:proofErr w:type="spellStart"/>
-            <w:r>
-              <w:rPr>
-                <w:rFonts w:ascii="Times New Roman" w:hAnsi="Times New Roman" w:cs="Times New Roman"/>
-              </w:rPr>
-              <w:t>Halaman</w:t>
-            </w:r>
-            <w:proofErr w:type="spellEnd"/>
-            <w:r>
-              <w:rPr>
-                <w:rFonts w:ascii="Times New Roman" w:hAnsi="Times New Roman" w:cs="Times New Roman"/>
-              </w:rPr>
-              <w:t xml:space="preserve"> User</w:t>
+              <w:t xml:space="preserve"> Halaman User</w:t>
             </w:r>
           </w:p>
         </w:tc>
@@ -23020,21 +22344,7 @@
               <w:rPr>
                 <w:rFonts w:ascii="Times New Roman" w:hAnsi="Times New Roman" w:cs="Times New Roman"/>
               </w:rPr>
-              <w:t xml:space="preserve"> </w:t>
-            </w:r>
-            <w:proofErr w:type="spellStart"/>
-            <w:r>
-              <w:rPr>
-                <w:rFonts w:ascii="Times New Roman" w:hAnsi="Times New Roman" w:cs="Times New Roman"/>
-              </w:rPr>
-              <w:t>Halaman</w:t>
-            </w:r>
-            <w:proofErr w:type="spellEnd"/>
-            <w:r>
-              <w:rPr>
-                <w:rFonts w:ascii="Times New Roman" w:hAnsi="Times New Roman" w:cs="Times New Roman"/>
-              </w:rPr>
-              <w:t xml:space="preserve"> Admin</w:t>
+              <w:t xml:space="preserve"> Halaman Admin</w:t>
             </w:r>
           </w:p>
         </w:tc>
@@ -23129,7 +22439,6 @@
                 <w:rFonts w:ascii="Times New Roman" w:hAnsi="Times New Roman" w:cs="Times New Roman"/>
               </w:rPr>
             </w:pPr>
-            <w:proofErr w:type="gramStart"/>
             <w:r>
               <w:rPr>
                 <w:rFonts w:ascii="Times New Roman" w:hAnsi="Times New Roman" w:cs="Times New Roman"/>
@@ -23140,14 +22449,7 @@
               <w:rPr>
                 <w:rFonts w:ascii="Times New Roman" w:hAnsi="Times New Roman" w:cs="Times New Roman"/>
               </w:rPr>
-              <w:t xml:space="preserve"> ,</w:t>
-            </w:r>
-            <w:proofErr w:type="gramEnd"/>
-            <w:r>
-              <w:rPr>
-                <w:rFonts w:ascii="Times New Roman" w:hAnsi="Times New Roman" w:cs="Times New Roman"/>
-              </w:rPr>
-              <w:t xml:space="preserve"> 2.3</w:t>
+              <w:t xml:space="preserve"> , 2.3</w:t>
             </w:r>
           </w:p>
         </w:tc>
@@ -24117,21 +23419,7 @@
               <w:rPr>
                 <w:rFonts w:ascii="Times New Roman" w:hAnsi="Times New Roman" w:cs="Times New Roman"/>
               </w:rPr>
-              <w:t xml:space="preserve">3.2.3, </w:t>
-            </w:r>
-            <w:proofErr w:type="gramStart"/>
-            <w:r>
-              <w:rPr>
-                <w:rFonts w:ascii="Times New Roman" w:hAnsi="Times New Roman" w:cs="Times New Roman"/>
-              </w:rPr>
-              <w:t>3.2.4 ,</w:t>
-            </w:r>
-            <w:proofErr w:type="gramEnd"/>
-            <w:r>
-              <w:rPr>
-                <w:rFonts w:ascii="Times New Roman" w:hAnsi="Times New Roman" w:cs="Times New Roman"/>
-              </w:rPr>
-              <w:t xml:space="preserve"> 3.2.5</w:t>
+              <w:t>3.2.3, 3.2.4 , 3.2.5</w:t>
             </w:r>
           </w:p>
         </w:tc>
@@ -24318,16 +23606,14 @@
           <w:b/>
           <w:sz w:val="28"/>
         </w:rPr>
+        <w:sectPr>
+          <w:pgSz w:w="11906" w:h="16838"/>
+          <w:pgMar w:top="1440" w:right="1440" w:bottom="1440" w:left="1440" w:header="709" w:footer="709" w:gutter="0"/>
+          <w:pgNumType w:start="1"/>
+          <w:cols w:space="708"/>
+          <w:docGrid w:linePitch="360"/>
+        </w:sectPr>
       </w:pPr>
-      <w:r>
-        <w:rPr>
-          <w:rFonts w:asciiTheme="majorHAnsi" w:hAnsiTheme="majorHAnsi"/>
-          <w:b/>
-          <w:sz w:val="28"/>
-        </w:rPr>
-        <w:lastRenderedPageBreak/>
-        <w:t>LAMPIRAN C</w:t>
-      </w:r>
     </w:p>
     <w:p>
       <w:pPr>
@@ -24346,8 +23632,118 @@
           <w:b/>
           <w:sz w:val="28"/>
         </w:rPr>
-        <w:t>DIAGRAM NETWORK</w:t>
-      </w:r>
+        <w:lastRenderedPageBreak/>
+        <w:t>LAMPIRAN C</w:t>
+      </w:r>
+    </w:p>
+    <w:p>
+      <w:pPr>
+        <w:pStyle w:val="ListParagraph"/>
+        <w:ind w:left="0"/>
+        <w:jc w:val="center"/>
+        <w:rPr>
+          <w:rFonts w:asciiTheme="majorHAnsi" w:hAnsiTheme="majorHAnsi"/>
+          <w:b/>
+          <w:sz w:val="28"/>
+        </w:rPr>
+        <w:sectPr>
+          <w:pgSz w:w="16838" w:h="11906" w:orient="landscape"/>
+          <w:pgMar w:top="1440" w:right="1440" w:bottom="1440" w:left="1440" w:header="706" w:footer="706" w:gutter="0"/>
+          <w:pgNumType w:start="1"/>
+          <w:cols w:space="708"/>
+          <w:docGrid w:linePitch="360"/>
+        </w:sectPr>
+      </w:pPr>
+      <w:r>
+        <w:rPr>
+          <w:rFonts w:asciiTheme="majorHAnsi" w:hAnsiTheme="majorHAnsi"/>
+          <w:b/>
+          <w:sz w:val="28"/>
+        </w:rPr>
+        <w:t>DIAGRAM NETW</w:t>
+      </w:r>
+      <w:r>
+        <w:rPr>
+          <w:rFonts w:asciiTheme="majorHAnsi" w:hAnsiTheme="majorHAnsi"/>
+          <w:b/>
+          <w:noProof/>
+          <w:sz w:val="28"/>
+        </w:rPr>
+        <w:drawing>
+          <wp:anchor distT="0" distB="0" distL="114300" distR="114300" simplePos="0" relativeHeight="251661312" behindDoc="0" locked="0" layoutInCell="1" allowOverlap="1" wp14:anchorId="5E55A9B3" wp14:editId="58A425D5">
+            <wp:simplePos x="0" y="0"/>
+            <wp:positionH relativeFrom="column">
+              <wp:posOffset>-813435</wp:posOffset>
+            </wp:positionH>
+            <wp:positionV relativeFrom="paragraph">
+              <wp:posOffset>530225</wp:posOffset>
+            </wp:positionV>
+            <wp:extent cx="10583863" cy="3562350"/>
+            <wp:effectExtent l="0" t="0" r="8255" b="0"/>
+            <wp:wrapTopAndBottom/>
+            <wp:docPr id="7" name="Picture 7"/>
+            <wp:cNvGraphicFramePr>
+              <a:graphicFrameLocks xmlns:a="http://schemas.openxmlformats.org/drawingml/2006/main" noChangeAspect="1"/>
+            </wp:cNvGraphicFramePr>
+            <a:graphic xmlns:a="http://schemas.openxmlformats.org/drawingml/2006/main">
+              <a:graphicData uri="http://schemas.openxmlformats.org/drawingml/2006/picture">
+                <pic:pic xmlns:pic="http://schemas.openxmlformats.org/drawingml/2006/picture">
+                  <pic:nvPicPr>
+                    <pic:cNvPr id="7" name="AON FIX NJINGG.png"/>
+                    <pic:cNvPicPr/>
+                  </pic:nvPicPr>
+                  <pic:blipFill>
+                    <a:blip r:embed="rId11" cstate="print">
+                      <a:extLst>
+                        <a:ext uri="{28A0092B-C50C-407E-A947-70E740481C1C}">
+                          <a14:useLocalDpi xmlns:a14="http://schemas.microsoft.com/office/drawing/2010/main" val="0"/>
+                        </a:ext>
+                      </a:extLst>
+                    </a:blip>
+                    <a:stretch>
+                      <a:fillRect/>
+                    </a:stretch>
+                  </pic:blipFill>
+                  <pic:spPr>
+                    <a:xfrm>
+                      <a:off x="0" y="0"/>
+                      <a:ext cx="10583863" cy="3562350"/>
+                    </a:xfrm>
+                    <a:prstGeom prst="rect">
+                      <a:avLst/>
+                    </a:prstGeom>
+                  </pic:spPr>
+                </pic:pic>
+              </a:graphicData>
+            </a:graphic>
+            <wp14:sizeRelH relativeFrom="page">
+              <wp14:pctWidth>0</wp14:pctWidth>
+            </wp14:sizeRelH>
+            <wp14:sizeRelV relativeFrom="page">
+              <wp14:pctHeight>0</wp14:pctHeight>
+            </wp14:sizeRelV>
+          </wp:anchor>
+        </w:drawing>
+      </w:r>
+      <w:r>
+        <w:rPr>
+          <w:rFonts w:asciiTheme="majorHAnsi" w:hAnsiTheme="majorHAnsi"/>
+          <w:b/>
+          <w:sz w:val="28"/>
+        </w:rPr>
+        <w:t>OK</w:t>
+      </w:r>
+    </w:p>
+    <w:p>
+      <w:pPr>
+        <w:pStyle w:val="ListParagraph"/>
+        <w:ind w:left="0"/>
+        <w:rPr>
+          <w:rFonts w:asciiTheme="majorHAnsi" w:hAnsiTheme="majorHAnsi"/>
+          <w:b/>
+          <w:sz w:val="28"/>
+        </w:rPr>
+      </w:pPr>
     </w:p>
     <w:sectPr>
       <w:pgSz w:w="11906" w:h="16838"/>
@@ -25261,6 +24657,7 @@
     <w:lsdException w:name="HTML Sample" w:semiHidden="1" w:unhideWhenUsed="1"/>
     <w:lsdException w:name="HTML Typewriter" w:semiHidden="1" w:unhideWhenUsed="1"/>
     <w:lsdException w:name="HTML Variable" w:semiHidden="1" w:unhideWhenUsed="1"/>
+    <w:lsdException w:name="Normal Table" w:semiHidden="1" w:unhideWhenUsed="1"/>
     <w:lsdException w:name="annotation subject" w:semiHidden="1" w:unhideWhenUsed="1"/>
     <w:lsdException w:name="No List" w:semiHidden="1" w:unhideWhenUsed="1"/>
     <w:lsdException w:name="Outline List 1" w:semiHidden="1" w:unhideWhenUsed="1"/>
@@ -25303,8 +24700,11 @@
     <w:lsdException w:name="Table Contemporary" w:semiHidden="1" w:unhideWhenUsed="1"/>
     <w:lsdException w:name="Table Elegant" w:semiHidden="1" w:unhideWhenUsed="1"/>
     <w:lsdException w:name="Table Professional" w:semiHidden="1" w:unhideWhenUsed="1"/>
+    <w:lsdException w:name="Table Subtle 1" w:semiHidden="1" w:unhideWhenUsed="1"/>
     <w:lsdException w:name="Table Subtle 2" w:semiHidden="1" w:unhideWhenUsed="1"/>
     <w:lsdException w:name="Table Web 1" w:semiHidden="1" w:unhideWhenUsed="1"/>
+    <w:lsdException w:name="Table Web 2" w:semiHidden="1" w:unhideWhenUsed="1"/>
+    <w:lsdException w:name="Table Web 3" w:semiHidden="1" w:unhideWhenUsed="1"/>
     <w:lsdException w:name="Balloon Text" w:semiHidden="1" w:unhideWhenUsed="1"/>
     <w:lsdException w:name="Table Grid" w:uiPriority="59"/>
     <w:lsdException w:name="Table Theme" w:semiHidden="1" w:unhideWhenUsed="1"/>

</xml_diff>